<commit_message>
data binding docs added
</commit_message>
<xml_diff>
--- a/docs/1.install_livewire_and_passing_values_to_blade_file.docx
+++ b/docs/1.install_livewire_and_passing_values_to_blade_file.docx
@@ -110,7 +110,7 @@
                     </pic:cNvPicPr>
                   </pic:nvPicPr>
                   <pic:blipFill>
-                    <a:blip r:embed="rId4">
+                    <a:blip r:embed="rId5">
                       <a:extLst>
                         <a:ext uri="{28A0092B-C50C-407E-A947-70E740481C1C}">
                           <a14:useLocalDpi xmlns:a14="http://schemas.microsoft.com/office/drawing/2010/main" val="0"/>
@@ -2000,6 +2000,2300 @@
       </w:r>
     </w:p>
     <w:p/>
+    <w:p>
+      <w:pPr>
+        <w:pStyle w:val="ListParagraph"/>
+        <w:numPr>
+          <w:ilvl w:val="0"/>
+          <w:numId w:val="1"/>
+        </w:numPr>
+      </w:pPr>
+      <w:proofErr w:type="spellStart"/>
+      <w:r>
+        <w:t>wire:key</w:t>
+      </w:r>
+      <w:proofErr w:type="spellEnd"/>
+      <w:r>
+        <w:t xml:space="preserve"> </w:t>
+      </w:r>
+      <w:proofErr w:type="spellStart"/>
+      <w:r>
+        <w:t>hocche</w:t>
+      </w:r>
+      <w:proofErr w:type="spellEnd"/>
+      <w:r>
+        <w:t xml:space="preserve"> value gular track </w:t>
+      </w:r>
+      <w:proofErr w:type="spellStart"/>
+      <w:r>
+        <w:t>thik</w:t>
+      </w:r>
+      <w:proofErr w:type="spellEnd"/>
+      <w:r>
+        <w:t xml:space="preserve"> </w:t>
+      </w:r>
+      <w:proofErr w:type="spellStart"/>
+      <w:r>
+        <w:t>rakhar</w:t>
+      </w:r>
+      <w:proofErr w:type="spellEnd"/>
+      <w:r>
+        <w:t xml:space="preserve"> </w:t>
+      </w:r>
+      <w:proofErr w:type="spellStart"/>
+      <w:r>
+        <w:t>jonno</w:t>
+      </w:r>
+      <w:proofErr w:type="spellEnd"/>
+      <w:r>
+        <w:t xml:space="preserve">, like amra </w:t>
+      </w:r>
+      <w:proofErr w:type="spellStart"/>
+      <w:r>
+        <w:t>vue</w:t>
+      </w:r>
+      <w:proofErr w:type="spellEnd"/>
+      <w:r>
+        <w:t xml:space="preserve"> </w:t>
+      </w:r>
+      <w:proofErr w:type="spellStart"/>
+      <w:r>
+        <w:t>js</w:t>
+      </w:r>
+      <w:proofErr w:type="spellEnd"/>
+      <w:r>
+        <w:t xml:space="preserve"> e use </w:t>
+      </w:r>
+      <w:proofErr w:type="spellStart"/>
+      <w:proofErr w:type="gramStart"/>
+      <w:r>
+        <w:t>kortam</w:t>
+      </w:r>
+      <w:proofErr w:type="spellEnd"/>
+      <w:r>
+        <w:t xml:space="preserve"> :key</w:t>
+      </w:r>
+      <w:proofErr w:type="gramEnd"/>
+      <w:r>
+        <w:t>=”id”</w:t>
+      </w:r>
+      <w:r>
+        <w:t>.</w:t>
+      </w:r>
+    </w:p>
+    <w:p>
+      <w:r>
+        <w:t>-------------------------------------------------------------------------------------------------------------------------------</w:t>
+      </w:r>
+    </w:p>
+    <w:p>
+      <w:pPr>
+        <w:rPr>
+          <w:b/>
+          <w:bCs/>
+          <w:sz w:val="28"/>
+          <w:szCs w:val="28"/>
+        </w:rPr>
+      </w:pPr>
+      <w:r>
+        <w:rPr>
+          <w:b/>
+          <w:bCs/>
+          <w:sz w:val="28"/>
+          <w:szCs w:val="28"/>
+        </w:rPr>
+        <w:t>Livewire Actions</w:t>
+      </w:r>
+    </w:p>
+    <w:p>
+      <w:r>
+        <w:t xml:space="preserve">Step 1: For an example, from </w:t>
+      </w:r>
+      <w:proofErr w:type="spellStart"/>
+      <w:r>
+        <w:t>BookList.php</w:t>
+      </w:r>
+      <w:proofErr w:type="spellEnd"/>
+      <w:r>
+        <w:t>,</w:t>
+      </w:r>
+    </w:p>
+    <w:p>
+      <w:pPr>
+        <w:shd w:val="clear" w:color="auto" w:fill="1E1F22"/>
+        <w:tabs>
+          <w:tab w:val="left" w:pos="916"/>
+          <w:tab w:val="left" w:pos="1832"/>
+          <w:tab w:val="left" w:pos="2748"/>
+          <w:tab w:val="left" w:pos="3664"/>
+          <w:tab w:val="left" w:pos="4580"/>
+          <w:tab w:val="left" w:pos="5496"/>
+          <w:tab w:val="left" w:pos="6412"/>
+          <w:tab w:val="left" w:pos="7328"/>
+          <w:tab w:val="left" w:pos="8244"/>
+          <w:tab w:val="left" w:pos="9160"/>
+          <w:tab w:val="left" w:pos="10076"/>
+          <w:tab w:val="left" w:pos="10992"/>
+          <w:tab w:val="left" w:pos="11908"/>
+          <w:tab w:val="left" w:pos="12824"/>
+          <w:tab w:val="left" w:pos="13740"/>
+          <w:tab w:val="left" w:pos="14656"/>
+        </w:tabs>
+        <w:spacing w:after="0" w:line="240" w:lineRule="auto"/>
+        <w:rPr>
+          <w:rFonts w:ascii="Courier New" w:eastAsia="Times New Roman" w:hAnsi="Courier New" w:cs="Courier New"/>
+          <w:color w:val="BCBEC4"/>
+          <w:kern w:val="0"/>
+          <w:sz w:val="18"/>
+          <w:szCs w:val="18"/>
+          <w14:ligatures w14:val="none"/>
+        </w:rPr>
+      </w:pPr>
+      <w:r>
+        <w:rPr>
+          <w:rFonts w:ascii="Courier New" w:eastAsia="Times New Roman" w:hAnsi="Courier New" w:cs="Courier New"/>
+          <w:color w:val="CF8E6D"/>
+          <w:kern w:val="0"/>
+          <w:sz w:val="18"/>
+          <w:szCs w:val="18"/>
+          <w14:ligatures w14:val="none"/>
+        </w:rPr>
+        <w:t xml:space="preserve">class </w:t>
+      </w:r>
+      <w:proofErr w:type="spellStart"/>
+      <w:r>
+        <w:rPr>
+          <w:rFonts w:ascii="Courier New" w:eastAsia="Times New Roman" w:hAnsi="Courier New" w:cs="Courier New"/>
+          <w:color w:val="6F737A"/>
+          <w:kern w:val="0"/>
+          <w:sz w:val="18"/>
+          <w:szCs w:val="18"/>
+          <w14:ligatures w14:val="none"/>
+        </w:rPr>
+        <w:t>BookList</w:t>
+      </w:r>
+      <w:proofErr w:type="spellEnd"/>
+      <w:r>
+        <w:rPr>
+          <w:rFonts w:ascii="Courier New" w:eastAsia="Times New Roman" w:hAnsi="Courier New" w:cs="Courier New"/>
+          <w:color w:val="6F737A"/>
+          <w:kern w:val="0"/>
+          <w:sz w:val="18"/>
+          <w:szCs w:val="18"/>
+          <w14:ligatures w14:val="none"/>
+        </w:rPr>
+        <w:t xml:space="preserve"> </w:t>
+      </w:r>
+      <w:r>
+        <w:rPr>
+          <w:rFonts w:ascii="Courier New" w:eastAsia="Times New Roman" w:hAnsi="Courier New" w:cs="Courier New"/>
+          <w:color w:val="CF8E6D"/>
+          <w:kern w:val="0"/>
+          <w:sz w:val="18"/>
+          <w:szCs w:val="18"/>
+          <w14:ligatures w14:val="none"/>
+        </w:rPr>
+        <w:t xml:space="preserve">extends </w:t>
+      </w:r>
+      <w:r>
+        <w:rPr>
+          <w:rFonts w:ascii="Courier New" w:eastAsia="Times New Roman" w:hAnsi="Courier New" w:cs="Courier New"/>
+          <w:color w:val="BCBEC4"/>
+          <w:kern w:val="0"/>
+          <w:sz w:val="18"/>
+          <w:szCs w:val="18"/>
+          <w14:ligatures w14:val="none"/>
+        </w:rPr>
+        <w:t>Component</w:t>
+      </w:r>
+      <w:r>
+        <w:rPr>
+          <w:rFonts w:ascii="Courier New" w:eastAsia="Times New Roman" w:hAnsi="Courier New" w:cs="Courier New"/>
+          <w:color w:val="BCBEC4"/>
+          <w:kern w:val="0"/>
+          <w:sz w:val="18"/>
+          <w:szCs w:val="18"/>
+          <w14:ligatures w14:val="none"/>
+        </w:rPr>
+        <w:br/>
+        <w:t>{</w:t>
+      </w:r>
+      <w:r>
+        <w:rPr>
+          <w:rFonts w:ascii="Courier New" w:eastAsia="Times New Roman" w:hAnsi="Courier New" w:cs="Courier New"/>
+          <w:color w:val="BCBEC4"/>
+          <w:kern w:val="0"/>
+          <w:sz w:val="18"/>
+          <w:szCs w:val="18"/>
+          <w14:ligatures w14:val="none"/>
+        </w:rPr>
+        <w:br/>
+      </w:r>
+      <w:r>
+        <w:rPr>
+          <w:rFonts w:ascii="Courier New" w:eastAsia="Times New Roman" w:hAnsi="Courier New" w:cs="Courier New"/>
+          <w:color w:val="BCBEC4"/>
+          <w:kern w:val="0"/>
+          <w:sz w:val="18"/>
+          <w:szCs w:val="18"/>
+          <w14:ligatures w14:val="none"/>
+        </w:rPr>
+        <w:br/>
+        <w:t xml:space="preserve">    </w:t>
+      </w:r>
+      <w:r>
+        <w:rPr>
+          <w:rFonts w:ascii="Courier New" w:eastAsia="Times New Roman" w:hAnsi="Courier New" w:cs="Courier New"/>
+          <w:color w:val="CF8E6D"/>
+          <w:kern w:val="0"/>
+          <w:sz w:val="18"/>
+          <w:szCs w:val="18"/>
+          <w14:ligatures w14:val="none"/>
+        </w:rPr>
+        <w:t xml:space="preserve">private </w:t>
+      </w:r>
+      <w:r>
+        <w:rPr>
+          <w:rFonts w:ascii="Courier New" w:eastAsia="Times New Roman" w:hAnsi="Courier New" w:cs="Courier New"/>
+          <w:color w:val="C77DBB"/>
+          <w:kern w:val="0"/>
+          <w:sz w:val="18"/>
+          <w:szCs w:val="18"/>
+          <w14:ligatures w14:val="none"/>
+        </w:rPr>
+        <w:t xml:space="preserve">$name </w:t>
+      </w:r>
+      <w:r>
+        <w:rPr>
+          <w:rFonts w:ascii="Courier New" w:eastAsia="Times New Roman" w:hAnsi="Courier New" w:cs="Courier New"/>
+          <w:color w:val="BCBEC4"/>
+          <w:kern w:val="0"/>
+          <w:sz w:val="18"/>
+          <w:szCs w:val="18"/>
+          <w14:ligatures w14:val="none"/>
+        </w:rPr>
+        <w:t xml:space="preserve">= </w:t>
+      </w:r>
+      <w:r>
+        <w:rPr>
+          <w:rFonts w:ascii="Courier New" w:eastAsia="Times New Roman" w:hAnsi="Courier New" w:cs="Courier New"/>
+          <w:color w:val="6AAB73"/>
+          <w:kern w:val="0"/>
+          <w:sz w:val="18"/>
+          <w:szCs w:val="18"/>
+          <w14:ligatures w14:val="none"/>
+        </w:rPr>
+        <w:t>"Mario"</w:t>
+      </w:r>
+      <w:r>
+        <w:rPr>
+          <w:rFonts w:ascii="Courier New" w:eastAsia="Times New Roman" w:hAnsi="Courier New" w:cs="Courier New"/>
+          <w:color w:val="BCBEC4"/>
+          <w:kern w:val="0"/>
+          <w:sz w:val="18"/>
+          <w:szCs w:val="18"/>
+          <w14:ligatures w14:val="none"/>
+        </w:rPr>
+        <w:t>;</w:t>
+      </w:r>
+      <w:r>
+        <w:rPr>
+          <w:rFonts w:ascii="Courier New" w:eastAsia="Times New Roman" w:hAnsi="Courier New" w:cs="Courier New"/>
+          <w:color w:val="BCBEC4"/>
+          <w:kern w:val="0"/>
+          <w:sz w:val="18"/>
+          <w:szCs w:val="18"/>
+          <w14:ligatures w14:val="none"/>
+        </w:rPr>
+        <w:br/>
+        <w:t xml:space="preserve">    </w:t>
+      </w:r>
+      <w:r>
+        <w:rPr>
+          <w:rFonts w:ascii="Courier New" w:eastAsia="Times New Roman" w:hAnsi="Courier New" w:cs="Courier New"/>
+          <w:color w:val="CF8E6D"/>
+          <w:kern w:val="0"/>
+          <w:sz w:val="18"/>
+          <w:szCs w:val="18"/>
+          <w14:ligatures w14:val="none"/>
+        </w:rPr>
+        <w:t xml:space="preserve">public </w:t>
+      </w:r>
+      <w:r>
+        <w:rPr>
+          <w:rFonts w:ascii="Courier New" w:eastAsia="Times New Roman" w:hAnsi="Courier New" w:cs="Courier New"/>
+          <w:color w:val="C77DBB"/>
+          <w:kern w:val="0"/>
+          <w:sz w:val="18"/>
+          <w:szCs w:val="18"/>
+          <w14:ligatures w14:val="none"/>
+        </w:rPr>
+        <w:t xml:space="preserve">$count </w:t>
+      </w:r>
+      <w:r>
+        <w:rPr>
+          <w:rFonts w:ascii="Courier New" w:eastAsia="Times New Roman" w:hAnsi="Courier New" w:cs="Courier New"/>
+          <w:color w:val="BCBEC4"/>
+          <w:kern w:val="0"/>
+          <w:sz w:val="18"/>
+          <w:szCs w:val="18"/>
+          <w14:ligatures w14:val="none"/>
+        </w:rPr>
+        <w:t xml:space="preserve">= </w:t>
+      </w:r>
+      <w:r>
+        <w:rPr>
+          <w:rFonts w:ascii="Courier New" w:eastAsia="Times New Roman" w:hAnsi="Courier New" w:cs="Courier New"/>
+          <w:color w:val="2AACB8"/>
+          <w:kern w:val="0"/>
+          <w:sz w:val="18"/>
+          <w:szCs w:val="18"/>
+          <w14:ligatures w14:val="none"/>
+        </w:rPr>
+        <w:t>0</w:t>
+      </w:r>
+      <w:r>
+        <w:rPr>
+          <w:rFonts w:ascii="Courier New" w:eastAsia="Times New Roman" w:hAnsi="Courier New" w:cs="Courier New"/>
+          <w:color w:val="BCBEC4"/>
+          <w:kern w:val="0"/>
+          <w:sz w:val="18"/>
+          <w:szCs w:val="18"/>
+          <w14:ligatures w14:val="none"/>
+        </w:rPr>
+        <w:t>;</w:t>
+      </w:r>
+      <w:r>
+        <w:rPr>
+          <w:rFonts w:ascii="Courier New" w:eastAsia="Times New Roman" w:hAnsi="Courier New" w:cs="Courier New"/>
+          <w:color w:val="BCBEC4"/>
+          <w:kern w:val="0"/>
+          <w:sz w:val="18"/>
+          <w:szCs w:val="18"/>
+          <w14:ligatures w14:val="none"/>
+        </w:rPr>
+        <w:br/>
+      </w:r>
+      <w:r>
+        <w:rPr>
+          <w:rFonts w:ascii="Courier New" w:eastAsia="Times New Roman" w:hAnsi="Courier New" w:cs="Courier New"/>
+          <w:color w:val="BCBEC4"/>
+          <w:kern w:val="0"/>
+          <w:sz w:val="18"/>
+          <w:szCs w:val="18"/>
+          <w14:ligatures w14:val="none"/>
+        </w:rPr>
+        <w:br/>
+      </w:r>
+      <w:r>
+        <w:rPr>
+          <w:rFonts w:ascii="Courier New" w:eastAsia="Times New Roman" w:hAnsi="Courier New" w:cs="Courier New"/>
+          <w:color w:val="BCBEC4"/>
+          <w:kern w:val="0"/>
+          <w:sz w:val="18"/>
+          <w:szCs w:val="18"/>
+          <w14:ligatures w14:val="none"/>
+        </w:rPr>
+        <w:br/>
+        <w:t xml:space="preserve">    </w:t>
+      </w:r>
+      <w:r>
+        <w:rPr>
+          <w:rFonts w:ascii="Courier New" w:eastAsia="Times New Roman" w:hAnsi="Courier New" w:cs="Courier New"/>
+          <w:color w:val="CF8E6D"/>
+          <w:kern w:val="0"/>
+          <w:sz w:val="18"/>
+          <w:szCs w:val="18"/>
+          <w14:ligatures w14:val="none"/>
+        </w:rPr>
+        <w:t xml:space="preserve">public function </w:t>
+      </w:r>
+      <w:r>
+        <w:rPr>
+          <w:rFonts w:ascii="Courier New" w:eastAsia="Times New Roman" w:hAnsi="Courier New" w:cs="Courier New"/>
+          <w:color w:val="56A8F5"/>
+          <w:kern w:val="0"/>
+          <w:sz w:val="18"/>
+          <w:szCs w:val="18"/>
+          <w14:ligatures w14:val="none"/>
+        </w:rPr>
+        <w:t>increment</w:t>
+      </w:r>
+      <w:r>
+        <w:rPr>
+          <w:rFonts w:ascii="Courier New" w:eastAsia="Times New Roman" w:hAnsi="Courier New" w:cs="Courier New"/>
+          <w:color w:val="BCBEC4"/>
+          <w:kern w:val="0"/>
+          <w:sz w:val="18"/>
+          <w:szCs w:val="18"/>
+          <w14:ligatures w14:val="none"/>
+        </w:rPr>
+        <w:t>(){</w:t>
+      </w:r>
+      <w:r>
+        <w:rPr>
+          <w:rFonts w:ascii="Courier New" w:eastAsia="Times New Roman" w:hAnsi="Courier New" w:cs="Courier New"/>
+          <w:color w:val="BCBEC4"/>
+          <w:kern w:val="0"/>
+          <w:sz w:val="18"/>
+          <w:szCs w:val="18"/>
+          <w14:ligatures w14:val="none"/>
+        </w:rPr>
+        <w:br/>
+        <w:t xml:space="preserve">        </w:t>
+      </w:r>
+      <w:r>
+        <w:rPr>
+          <w:rFonts w:ascii="Courier New" w:eastAsia="Times New Roman" w:hAnsi="Courier New" w:cs="Courier New"/>
+          <w:color w:val="9876AA"/>
+          <w:kern w:val="0"/>
+          <w:sz w:val="18"/>
+          <w:szCs w:val="18"/>
+          <w14:ligatures w14:val="none"/>
+        </w:rPr>
+        <w:t>$this</w:t>
+      </w:r>
+      <w:r>
+        <w:rPr>
+          <w:rFonts w:ascii="Courier New" w:eastAsia="Times New Roman" w:hAnsi="Courier New" w:cs="Courier New"/>
+          <w:color w:val="BCBEC4"/>
+          <w:kern w:val="0"/>
+          <w:sz w:val="18"/>
+          <w:szCs w:val="18"/>
+          <w14:ligatures w14:val="none"/>
+        </w:rPr>
+        <w:t>-&gt;</w:t>
+      </w:r>
+      <w:r>
+        <w:rPr>
+          <w:rFonts w:ascii="Courier New" w:eastAsia="Times New Roman" w:hAnsi="Courier New" w:cs="Courier New"/>
+          <w:color w:val="C77DBB"/>
+          <w:kern w:val="0"/>
+          <w:sz w:val="18"/>
+          <w:szCs w:val="18"/>
+          <w14:ligatures w14:val="none"/>
+        </w:rPr>
+        <w:t>count</w:t>
+      </w:r>
+      <w:r>
+        <w:rPr>
+          <w:rFonts w:ascii="Courier New" w:eastAsia="Times New Roman" w:hAnsi="Courier New" w:cs="Courier New"/>
+          <w:color w:val="BCBEC4"/>
+          <w:kern w:val="0"/>
+          <w:sz w:val="18"/>
+          <w:szCs w:val="18"/>
+          <w14:ligatures w14:val="none"/>
+        </w:rPr>
+        <w:t>++;</w:t>
+      </w:r>
+      <w:r>
+        <w:rPr>
+          <w:rFonts w:ascii="Courier New" w:eastAsia="Times New Roman" w:hAnsi="Courier New" w:cs="Courier New"/>
+          <w:color w:val="BCBEC4"/>
+          <w:kern w:val="0"/>
+          <w:sz w:val="18"/>
+          <w:szCs w:val="18"/>
+          <w14:ligatures w14:val="none"/>
+        </w:rPr>
+        <w:br/>
+        <w:t xml:space="preserve">    }</w:t>
+      </w:r>
+      <w:r>
+        <w:rPr>
+          <w:rFonts w:ascii="Courier New" w:eastAsia="Times New Roman" w:hAnsi="Courier New" w:cs="Courier New"/>
+          <w:color w:val="BCBEC4"/>
+          <w:kern w:val="0"/>
+          <w:sz w:val="18"/>
+          <w:szCs w:val="18"/>
+          <w14:ligatures w14:val="none"/>
+        </w:rPr>
+        <w:br/>
+      </w:r>
+      <w:r>
+        <w:rPr>
+          <w:rFonts w:ascii="Courier New" w:eastAsia="Times New Roman" w:hAnsi="Courier New" w:cs="Courier New"/>
+          <w:color w:val="BCBEC4"/>
+          <w:kern w:val="0"/>
+          <w:sz w:val="18"/>
+          <w:szCs w:val="18"/>
+          <w14:ligatures w14:val="none"/>
+        </w:rPr>
+        <w:br/>
+        <w:t xml:space="preserve">    </w:t>
+      </w:r>
+      <w:r>
+        <w:rPr>
+          <w:rFonts w:ascii="Courier New" w:eastAsia="Times New Roman" w:hAnsi="Courier New" w:cs="Courier New"/>
+          <w:color w:val="CF8E6D"/>
+          <w:kern w:val="0"/>
+          <w:sz w:val="18"/>
+          <w:szCs w:val="18"/>
+          <w14:ligatures w14:val="none"/>
+        </w:rPr>
+        <w:t xml:space="preserve">public function </w:t>
+      </w:r>
+      <w:r>
+        <w:rPr>
+          <w:rFonts w:ascii="Courier New" w:eastAsia="Times New Roman" w:hAnsi="Courier New" w:cs="Courier New"/>
+          <w:color w:val="56A8F5"/>
+          <w:kern w:val="0"/>
+          <w:sz w:val="18"/>
+          <w:szCs w:val="18"/>
+          <w14:ligatures w14:val="none"/>
+        </w:rPr>
+        <w:t>decrement</w:t>
+      </w:r>
+      <w:r>
+        <w:rPr>
+          <w:rFonts w:ascii="Courier New" w:eastAsia="Times New Roman" w:hAnsi="Courier New" w:cs="Courier New"/>
+          <w:color w:val="BCBEC4"/>
+          <w:kern w:val="0"/>
+          <w:sz w:val="18"/>
+          <w:szCs w:val="18"/>
+          <w14:ligatures w14:val="none"/>
+        </w:rPr>
+        <w:t>()</w:t>
+      </w:r>
+      <w:r>
+        <w:rPr>
+          <w:rFonts w:ascii="Courier New" w:eastAsia="Times New Roman" w:hAnsi="Courier New" w:cs="Courier New"/>
+          <w:color w:val="BCBEC4"/>
+          <w:kern w:val="0"/>
+          <w:sz w:val="18"/>
+          <w:szCs w:val="18"/>
+          <w14:ligatures w14:val="none"/>
+        </w:rPr>
+        <w:br/>
+        <w:t xml:space="preserve">    {</w:t>
+      </w:r>
+      <w:r>
+        <w:rPr>
+          <w:rFonts w:ascii="Courier New" w:eastAsia="Times New Roman" w:hAnsi="Courier New" w:cs="Courier New"/>
+          <w:color w:val="BCBEC4"/>
+          <w:kern w:val="0"/>
+          <w:sz w:val="18"/>
+          <w:szCs w:val="18"/>
+          <w14:ligatures w14:val="none"/>
+        </w:rPr>
+        <w:br/>
+        <w:t xml:space="preserve">        </w:t>
+      </w:r>
+      <w:r>
+        <w:rPr>
+          <w:rFonts w:ascii="Courier New" w:eastAsia="Times New Roman" w:hAnsi="Courier New" w:cs="Courier New"/>
+          <w:color w:val="9876AA"/>
+          <w:kern w:val="0"/>
+          <w:sz w:val="18"/>
+          <w:szCs w:val="18"/>
+          <w14:ligatures w14:val="none"/>
+        </w:rPr>
+        <w:t>$this</w:t>
+      </w:r>
+      <w:r>
+        <w:rPr>
+          <w:rFonts w:ascii="Courier New" w:eastAsia="Times New Roman" w:hAnsi="Courier New" w:cs="Courier New"/>
+          <w:color w:val="BCBEC4"/>
+          <w:kern w:val="0"/>
+          <w:sz w:val="18"/>
+          <w:szCs w:val="18"/>
+          <w14:ligatures w14:val="none"/>
+        </w:rPr>
+        <w:t>-&gt;</w:t>
+      </w:r>
+      <w:r>
+        <w:rPr>
+          <w:rFonts w:ascii="Courier New" w:eastAsia="Times New Roman" w:hAnsi="Courier New" w:cs="Courier New"/>
+          <w:color w:val="C77DBB"/>
+          <w:kern w:val="0"/>
+          <w:sz w:val="18"/>
+          <w:szCs w:val="18"/>
+          <w14:ligatures w14:val="none"/>
+        </w:rPr>
+        <w:t>count</w:t>
+      </w:r>
+      <w:r>
+        <w:rPr>
+          <w:rFonts w:ascii="Courier New" w:eastAsia="Times New Roman" w:hAnsi="Courier New" w:cs="Courier New"/>
+          <w:color w:val="BCBEC4"/>
+          <w:kern w:val="0"/>
+          <w:sz w:val="18"/>
+          <w:szCs w:val="18"/>
+          <w14:ligatures w14:val="none"/>
+        </w:rPr>
+        <w:t>--;</w:t>
+      </w:r>
+      <w:r>
+        <w:rPr>
+          <w:rFonts w:ascii="Courier New" w:eastAsia="Times New Roman" w:hAnsi="Courier New" w:cs="Courier New"/>
+          <w:color w:val="BCBEC4"/>
+          <w:kern w:val="0"/>
+          <w:sz w:val="18"/>
+          <w:szCs w:val="18"/>
+          <w14:ligatures w14:val="none"/>
+        </w:rPr>
+        <w:br/>
+        <w:t xml:space="preserve">    }</w:t>
+      </w:r>
+      <w:r>
+        <w:rPr>
+          <w:rFonts w:ascii="Courier New" w:eastAsia="Times New Roman" w:hAnsi="Courier New" w:cs="Courier New"/>
+          <w:color w:val="BCBEC4"/>
+          <w:kern w:val="0"/>
+          <w:sz w:val="18"/>
+          <w:szCs w:val="18"/>
+          <w14:ligatures w14:val="none"/>
+        </w:rPr>
+        <w:br/>
+      </w:r>
+      <w:r>
+        <w:rPr>
+          <w:rFonts w:ascii="Courier New" w:eastAsia="Times New Roman" w:hAnsi="Courier New" w:cs="Courier New"/>
+          <w:color w:val="BCBEC4"/>
+          <w:kern w:val="0"/>
+          <w:sz w:val="18"/>
+          <w:szCs w:val="18"/>
+          <w14:ligatures w14:val="none"/>
+        </w:rPr>
+        <w:br/>
+        <w:t xml:space="preserve">    </w:t>
+      </w:r>
+      <w:r>
+        <w:rPr>
+          <w:rFonts w:ascii="Courier New" w:eastAsia="Times New Roman" w:hAnsi="Courier New" w:cs="Courier New"/>
+          <w:color w:val="CF8E6D"/>
+          <w:kern w:val="0"/>
+          <w:sz w:val="18"/>
+          <w:szCs w:val="18"/>
+          <w14:ligatures w14:val="none"/>
+        </w:rPr>
+        <w:t xml:space="preserve">public function </w:t>
+      </w:r>
+      <w:r>
+        <w:rPr>
+          <w:rFonts w:ascii="Courier New" w:eastAsia="Times New Roman" w:hAnsi="Courier New" w:cs="Courier New"/>
+          <w:color w:val="56A8F5"/>
+          <w:kern w:val="0"/>
+          <w:sz w:val="18"/>
+          <w:szCs w:val="18"/>
+          <w14:ligatures w14:val="none"/>
+        </w:rPr>
+        <w:t>render</w:t>
+      </w:r>
+      <w:r>
+        <w:rPr>
+          <w:rFonts w:ascii="Courier New" w:eastAsia="Times New Roman" w:hAnsi="Courier New" w:cs="Courier New"/>
+          <w:color w:val="BCBEC4"/>
+          <w:kern w:val="0"/>
+          <w:sz w:val="18"/>
+          <w:szCs w:val="18"/>
+          <w14:ligatures w14:val="none"/>
+        </w:rPr>
+        <w:t>()</w:t>
+      </w:r>
+      <w:r>
+        <w:rPr>
+          <w:rFonts w:ascii="Courier New" w:eastAsia="Times New Roman" w:hAnsi="Courier New" w:cs="Courier New"/>
+          <w:color w:val="BCBEC4"/>
+          <w:kern w:val="0"/>
+          <w:sz w:val="18"/>
+          <w:szCs w:val="18"/>
+          <w14:ligatures w14:val="none"/>
+        </w:rPr>
+        <w:br/>
+        <w:t xml:space="preserve">    {</w:t>
+      </w:r>
+      <w:r>
+        <w:rPr>
+          <w:rFonts w:ascii="Courier New" w:eastAsia="Times New Roman" w:hAnsi="Courier New" w:cs="Courier New"/>
+          <w:color w:val="BCBEC4"/>
+          <w:kern w:val="0"/>
+          <w:sz w:val="18"/>
+          <w:szCs w:val="18"/>
+          <w14:ligatures w14:val="none"/>
+        </w:rPr>
+        <w:br/>
+        <w:t xml:space="preserve">        </w:t>
+      </w:r>
+      <w:r>
+        <w:rPr>
+          <w:rFonts w:ascii="Courier New" w:eastAsia="Times New Roman" w:hAnsi="Courier New" w:cs="Courier New"/>
+          <w:color w:val="CF8E6D"/>
+          <w:kern w:val="0"/>
+          <w:sz w:val="18"/>
+          <w:szCs w:val="18"/>
+          <w14:ligatures w14:val="none"/>
+        </w:rPr>
+        <w:t xml:space="preserve">return </w:t>
+      </w:r>
+      <w:r>
+        <w:rPr>
+          <w:rFonts w:ascii="Courier New" w:eastAsia="Times New Roman" w:hAnsi="Courier New" w:cs="Courier New"/>
+          <w:color w:val="57AAF7"/>
+          <w:kern w:val="0"/>
+          <w:sz w:val="18"/>
+          <w:szCs w:val="18"/>
+          <w14:ligatures w14:val="none"/>
+        </w:rPr>
+        <w:t>view</w:t>
+      </w:r>
+      <w:r>
+        <w:rPr>
+          <w:rFonts w:ascii="Courier New" w:eastAsia="Times New Roman" w:hAnsi="Courier New" w:cs="Courier New"/>
+          <w:color w:val="BCBEC4"/>
+          <w:kern w:val="0"/>
+          <w:sz w:val="18"/>
+          <w:szCs w:val="18"/>
+          <w14:ligatures w14:val="none"/>
+        </w:rPr>
+        <w:t>(</w:t>
+      </w:r>
+      <w:r>
+        <w:rPr>
+          <w:rFonts w:ascii="Courier New" w:eastAsia="Times New Roman" w:hAnsi="Courier New" w:cs="Courier New"/>
+          <w:color w:val="6AAB73"/>
+          <w:kern w:val="0"/>
+          <w:sz w:val="18"/>
+          <w:szCs w:val="18"/>
+          <w14:ligatures w14:val="none"/>
+        </w:rPr>
+        <w:t>'</w:t>
+      </w:r>
+      <w:proofErr w:type="spellStart"/>
+      <w:r>
+        <w:rPr>
+          <w:rFonts w:ascii="Courier New" w:eastAsia="Times New Roman" w:hAnsi="Courier New" w:cs="Courier New"/>
+          <w:color w:val="6AAB73"/>
+          <w:kern w:val="0"/>
+          <w:sz w:val="18"/>
+          <w:szCs w:val="18"/>
+          <w14:ligatures w14:val="none"/>
+        </w:rPr>
+        <w:t>livewire.book</w:t>
+      </w:r>
+      <w:proofErr w:type="spellEnd"/>
+      <w:r>
+        <w:rPr>
+          <w:rFonts w:ascii="Courier New" w:eastAsia="Times New Roman" w:hAnsi="Courier New" w:cs="Courier New"/>
+          <w:color w:val="6AAB73"/>
+          <w:kern w:val="0"/>
+          <w:sz w:val="18"/>
+          <w:szCs w:val="18"/>
+          <w14:ligatures w14:val="none"/>
+        </w:rPr>
+        <w:t>-list'</w:t>
+      </w:r>
+      <w:r>
+        <w:rPr>
+          <w:rFonts w:ascii="Courier New" w:eastAsia="Times New Roman" w:hAnsi="Courier New" w:cs="Courier New"/>
+          <w:color w:val="BCBEC4"/>
+          <w:kern w:val="0"/>
+          <w:sz w:val="18"/>
+          <w:szCs w:val="18"/>
+          <w14:ligatures w14:val="none"/>
+        </w:rPr>
+        <w:t>,</w:t>
+      </w:r>
+      <w:r>
+        <w:rPr>
+          <w:rFonts w:ascii="Courier New" w:eastAsia="Times New Roman" w:hAnsi="Courier New" w:cs="Courier New"/>
+          <w:color w:val="BCBEC4"/>
+          <w:kern w:val="0"/>
+          <w:sz w:val="18"/>
+          <w:szCs w:val="18"/>
+          <w14:ligatures w14:val="none"/>
+        </w:rPr>
+        <w:br/>
+        <w:t xml:space="preserve">            [</w:t>
+      </w:r>
+      <w:r>
+        <w:rPr>
+          <w:rFonts w:ascii="Courier New" w:eastAsia="Times New Roman" w:hAnsi="Courier New" w:cs="Courier New"/>
+          <w:color w:val="BCBEC4"/>
+          <w:kern w:val="0"/>
+          <w:sz w:val="18"/>
+          <w:szCs w:val="18"/>
+          <w14:ligatures w14:val="none"/>
+        </w:rPr>
+        <w:br/>
+        <w:t xml:space="preserve">                </w:t>
+      </w:r>
+      <w:r>
+        <w:rPr>
+          <w:rFonts w:ascii="Courier New" w:eastAsia="Times New Roman" w:hAnsi="Courier New" w:cs="Courier New"/>
+          <w:color w:val="6AAB73"/>
+          <w:kern w:val="0"/>
+          <w:sz w:val="18"/>
+          <w:szCs w:val="18"/>
+          <w14:ligatures w14:val="none"/>
+        </w:rPr>
+        <w:t xml:space="preserve">'books' </w:t>
+      </w:r>
+      <w:r>
+        <w:rPr>
+          <w:rFonts w:ascii="Courier New" w:eastAsia="Times New Roman" w:hAnsi="Courier New" w:cs="Courier New"/>
+          <w:color w:val="BCBEC4"/>
+          <w:kern w:val="0"/>
+          <w:sz w:val="18"/>
+          <w:szCs w:val="18"/>
+          <w14:ligatures w14:val="none"/>
+        </w:rPr>
+        <w:t>=&gt; Book::</w:t>
+      </w:r>
+      <w:r>
+        <w:rPr>
+          <w:rFonts w:ascii="Courier New" w:eastAsia="Times New Roman" w:hAnsi="Courier New" w:cs="Courier New"/>
+          <w:i/>
+          <w:iCs/>
+          <w:color w:val="57AAF7"/>
+          <w:kern w:val="0"/>
+          <w:sz w:val="18"/>
+          <w:szCs w:val="18"/>
+          <w14:ligatures w14:val="none"/>
+        </w:rPr>
+        <w:t>all</w:t>
+      </w:r>
+      <w:r>
+        <w:rPr>
+          <w:rFonts w:ascii="Courier New" w:eastAsia="Times New Roman" w:hAnsi="Courier New" w:cs="Courier New"/>
+          <w:color w:val="BCBEC4"/>
+          <w:kern w:val="0"/>
+          <w:sz w:val="18"/>
+          <w:szCs w:val="18"/>
+          <w14:ligatures w14:val="none"/>
+        </w:rPr>
+        <w:t>(),</w:t>
+      </w:r>
+      <w:r>
+        <w:rPr>
+          <w:rFonts w:ascii="Courier New" w:eastAsia="Times New Roman" w:hAnsi="Courier New" w:cs="Courier New"/>
+          <w:color w:val="BCBEC4"/>
+          <w:kern w:val="0"/>
+          <w:sz w:val="18"/>
+          <w:szCs w:val="18"/>
+          <w14:ligatures w14:val="none"/>
+        </w:rPr>
+        <w:br/>
+        <w:t xml:space="preserve">                </w:t>
+      </w:r>
+      <w:r>
+        <w:rPr>
+          <w:rFonts w:ascii="Courier New" w:eastAsia="Times New Roman" w:hAnsi="Courier New" w:cs="Courier New"/>
+          <w:color w:val="6AAB73"/>
+          <w:kern w:val="0"/>
+          <w:sz w:val="18"/>
+          <w:szCs w:val="18"/>
+          <w14:ligatures w14:val="none"/>
+        </w:rPr>
+        <w:t xml:space="preserve">'name' </w:t>
+      </w:r>
+      <w:r>
+        <w:rPr>
+          <w:rFonts w:ascii="Courier New" w:eastAsia="Times New Roman" w:hAnsi="Courier New" w:cs="Courier New"/>
+          <w:color w:val="BCBEC4"/>
+          <w:kern w:val="0"/>
+          <w:sz w:val="18"/>
+          <w:szCs w:val="18"/>
+          <w14:ligatures w14:val="none"/>
+        </w:rPr>
+        <w:t xml:space="preserve">=&gt; </w:t>
+      </w:r>
+      <w:r>
+        <w:rPr>
+          <w:rFonts w:ascii="Courier New" w:eastAsia="Times New Roman" w:hAnsi="Courier New" w:cs="Courier New"/>
+          <w:color w:val="9876AA"/>
+          <w:kern w:val="0"/>
+          <w:sz w:val="18"/>
+          <w:szCs w:val="18"/>
+          <w14:ligatures w14:val="none"/>
+        </w:rPr>
+        <w:t>$this</w:t>
+      </w:r>
+      <w:r>
+        <w:rPr>
+          <w:rFonts w:ascii="Courier New" w:eastAsia="Times New Roman" w:hAnsi="Courier New" w:cs="Courier New"/>
+          <w:color w:val="BCBEC4"/>
+          <w:kern w:val="0"/>
+          <w:sz w:val="18"/>
+          <w:szCs w:val="18"/>
+          <w14:ligatures w14:val="none"/>
+        </w:rPr>
+        <w:t>-&gt;</w:t>
+      </w:r>
+      <w:r>
+        <w:rPr>
+          <w:rFonts w:ascii="Courier New" w:eastAsia="Times New Roman" w:hAnsi="Courier New" w:cs="Courier New"/>
+          <w:color w:val="C77DBB"/>
+          <w:kern w:val="0"/>
+          <w:sz w:val="18"/>
+          <w:szCs w:val="18"/>
+          <w14:ligatures w14:val="none"/>
+        </w:rPr>
+        <w:t>name</w:t>
+      </w:r>
+      <w:r>
+        <w:rPr>
+          <w:rFonts w:ascii="Courier New" w:eastAsia="Times New Roman" w:hAnsi="Courier New" w:cs="Courier New"/>
+          <w:color w:val="BCBEC4"/>
+          <w:kern w:val="0"/>
+          <w:sz w:val="18"/>
+          <w:szCs w:val="18"/>
+          <w14:ligatures w14:val="none"/>
+        </w:rPr>
+        <w:t>,</w:t>
+      </w:r>
+      <w:r>
+        <w:rPr>
+          <w:rFonts w:ascii="Courier New" w:eastAsia="Times New Roman" w:hAnsi="Courier New" w:cs="Courier New"/>
+          <w:color w:val="BCBEC4"/>
+          <w:kern w:val="0"/>
+          <w:sz w:val="18"/>
+          <w:szCs w:val="18"/>
+          <w14:ligatures w14:val="none"/>
+        </w:rPr>
+        <w:br/>
+        <w:t xml:space="preserve">            ]);</w:t>
+      </w:r>
+      <w:r>
+        <w:rPr>
+          <w:rFonts w:ascii="Courier New" w:eastAsia="Times New Roman" w:hAnsi="Courier New" w:cs="Courier New"/>
+          <w:color w:val="BCBEC4"/>
+          <w:kern w:val="0"/>
+          <w:sz w:val="18"/>
+          <w:szCs w:val="18"/>
+          <w14:ligatures w14:val="none"/>
+        </w:rPr>
+        <w:br/>
+        <w:t xml:space="preserve">    }</w:t>
+      </w:r>
+      <w:r>
+        <w:rPr>
+          <w:rFonts w:ascii="Courier New" w:eastAsia="Times New Roman" w:hAnsi="Courier New" w:cs="Courier New"/>
+          <w:color w:val="BCBEC4"/>
+          <w:kern w:val="0"/>
+          <w:sz w:val="18"/>
+          <w:szCs w:val="18"/>
+          <w14:ligatures w14:val="none"/>
+        </w:rPr>
+        <w:br/>
+        <w:t>}</w:t>
+      </w:r>
+    </w:p>
+    <w:p/>
+    <w:p>
+      <w:r>
+        <w:lastRenderedPageBreak/>
+        <w:t xml:space="preserve">Now from </w:t>
+      </w:r>
+      <w:r>
+        <w:rPr>
+          <w:b/>
+          <w:bCs/>
+        </w:rPr>
+        <w:t>book-</w:t>
+      </w:r>
+      <w:proofErr w:type="spellStart"/>
+      <w:r>
+        <w:rPr>
+          <w:b/>
+          <w:bCs/>
+        </w:rPr>
+        <w:t>list.blade.php</w:t>
+      </w:r>
+      <w:proofErr w:type="spellEnd"/>
+      <w:r>
+        <w:t>, call the functions,</w:t>
+      </w:r>
+    </w:p>
+    <w:p>
+      <w:pPr>
+        <w:shd w:val="clear" w:color="auto" w:fill="1E1F22"/>
+        <w:tabs>
+          <w:tab w:val="left" w:pos="916"/>
+          <w:tab w:val="left" w:pos="1832"/>
+          <w:tab w:val="left" w:pos="2748"/>
+          <w:tab w:val="left" w:pos="3664"/>
+          <w:tab w:val="left" w:pos="4580"/>
+          <w:tab w:val="left" w:pos="5496"/>
+          <w:tab w:val="left" w:pos="6412"/>
+          <w:tab w:val="left" w:pos="7328"/>
+          <w:tab w:val="left" w:pos="8244"/>
+          <w:tab w:val="left" w:pos="9160"/>
+          <w:tab w:val="left" w:pos="10076"/>
+          <w:tab w:val="left" w:pos="10992"/>
+          <w:tab w:val="left" w:pos="11908"/>
+          <w:tab w:val="left" w:pos="12824"/>
+          <w:tab w:val="left" w:pos="13740"/>
+          <w:tab w:val="left" w:pos="14656"/>
+        </w:tabs>
+        <w:spacing w:after="0" w:line="240" w:lineRule="auto"/>
+        <w:rPr>
+          <w:rFonts w:ascii="Courier New" w:eastAsia="Times New Roman" w:hAnsi="Courier New" w:cs="Courier New"/>
+          <w:color w:val="BCBEC4"/>
+          <w:kern w:val="0"/>
+          <w:sz w:val="18"/>
+          <w:szCs w:val="18"/>
+          <w14:ligatures w14:val="none"/>
+        </w:rPr>
+      </w:pPr>
+      <w:r>
+        <w:rPr>
+          <w:rFonts w:ascii="Courier New" w:eastAsia="Times New Roman" w:hAnsi="Courier New" w:cs="Courier New"/>
+          <w:color w:val="D5B778"/>
+          <w:kern w:val="0"/>
+          <w:sz w:val="18"/>
+          <w:szCs w:val="18"/>
+          <w14:ligatures w14:val="none"/>
+        </w:rPr>
+        <w:t>&lt;div&gt;</w:t>
+      </w:r>
+      <w:r>
+        <w:rPr>
+          <w:rFonts w:ascii="Courier New" w:eastAsia="Times New Roman" w:hAnsi="Courier New" w:cs="Courier New"/>
+          <w:color w:val="D5B778"/>
+          <w:kern w:val="0"/>
+          <w:sz w:val="18"/>
+          <w:szCs w:val="18"/>
+          <w14:ligatures w14:val="none"/>
+        </w:rPr>
+        <w:br/>
+        <w:t xml:space="preserve">    &lt;p&gt;</w:t>
+      </w:r>
+      <w:r>
+        <w:rPr>
+          <w:rFonts w:ascii="Courier New" w:eastAsia="Times New Roman" w:hAnsi="Courier New" w:cs="Courier New"/>
+          <w:color w:val="BCBEC4"/>
+          <w:kern w:val="0"/>
+          <w:sz w:val="18"/>
+          <w:szCs w:val="18"/>
+          <w14:ligatures w14:val="none"/>
+        </w:rPr>
+        <w:t xml:space="preserve">Count: </w:t>
+      </w:r>
+      <w:proofErr w:type="gramStart"/>
+      <w:r>
+        <w:rPr>
+          <w:rFonts w:ascii="Courier New" w:eastAsia="Times New Roman" w:hAnsi="Courier New" w:cs="Courier New"/>
+          <w:color w:val="BCBEC4"/>
+          <w:kern w:val="0"/>
+          <w:sz w:val="18"/>
+          <w:szCs w:val="18"/>
+          <w14:ligatures w14:val="none"/>
+        </w:rPr>
+        <w:t xml:space="preserve">{{ </w:t>
+      </w:r>
+      <w:r>
+        <w:rPr>
+          <w:rFonts w:ascii="Courier New" w:eastAsia="Times New Roman" w:hAnsi="Courier New" w:cs="Courier New"/>
+          <w:color w:val="9876AA"/>
+          <w:kern w:val="0"/>
+          <w:sz w:val="18"/>
+          <w:szCs w:val="18"/>
+          <w14:ligatures w14:val="none"/>
+        </w:rPr>
+        <w:t xml:space="preserve">$count </w:t>
+      </w:r>
+      <w:r>
+        <w:rPr>
+          <w:rFonts w:ascii="Courier New" w:eastAsia="Times New Roman" w:hAnsi="Courier New" w:cs="Courier New"/>
+          <w:color w:val="BCBEC4"/>
+          <w:kern w:val="0"/>
+          <w:sz w:val="18"/>
+          <w:szCs w:val="18"/>
+          <w14:ligatures w14:val="none"/>
+        </w:rPr>
+        <w:t>}}</w:t>
+      </w:r>
+      <w:r>
+        <w:rPr>
+          <w:rFonts w:ascii="Courier New" w:eastAsia="Times New Roman" w:hAnsi="Courier New" w:cs="Courier New"/>
+          <w:color w:val="D5B778"/>
+          <w:kern w:val="0"/>
+          <w:sz w:val="18"/>
+          <w:szCs w:val="18"/>
+          <w14:ligatures w14:val="none"/>
+        </w:rPr>
+        <w:t>&lt;</w:t>
+      </w:r>
+      <w:proofErr w:type="gramEnd"/>
+      <w:r>
+        <w:rPr>
+          <w:rFonts w:ascii="Courier New" w:eastAsia="Times New Roman" w:hAnsi="Courier New" w:cs="Courier New"/>
+          <w:color w:val="D5B778"/>
+          <w:kern w:val="0"/>
+          <w:sz w:val="18"/>
+          <w:szCs w:val="18"/>
+          <w14:ligatures w14:val="none"/>
+        </w:rPr>
+        <w:t>/p&gt;</w:t>
+      </w:r>
+      <w:r>
+        <w:rPr>
+          <w:rFonts w:ascii="Courier New" w:eastAsia="Times New Roman" w:hAnsi="Courier New" w:cs="Courier New"/>
+          <w:color w:val="D5B778"/>
+          <w:kern w:val="0"/>
+          <w:sz w:val="18"/>
+          <w:szCs w:val="18"/>
+          <w14:ligatures w14:val="none"/>
+        </w:rPr>
+        <w:br/>
+        <w:t xml:space="preserve">    &lt;button </w:t>
+      </w:r>
+      <w:proofErr w:type="spellStart"/>
+      <w:proofErr w:type="gramStart"/>
+      <w:r>
+        <w:rPr>
+          <w:rFonts w:ascii="Courier New" w:eastAsia="Times New Roman" w:hAnsi="Courier New" w:cs="Courier New"/>
+          <w:color w:val="C77DBB"/>
+          <w:kern w:val="0"/>
+          <w:sz w:val="18"/>
+          <w:szCs w:val="18"/>
+          <w14:ligatures w14:val="none"/>
+        </w:rPr>
+        <w:t>wire</w:t>
+      </w:r>
+      <w:r>
+        <w:rPr>
+          <w:rFonts w:ascii="Courier New" w:eastAsia="Times New Roman" w:hAnsi="Courier New" w:cs="Courier New"/>
+          <w:color w:val="BABABA"/>
+          <w:kern w:val="0"/>
+          <w:sz w:val="18"/>
+          <w:szCs w:val="18"/>
+          <w14:ligatures w14:val="none"/>
+        </w:rPr>
+        <w:t>:click</w:t>
+      </w:r>
+      <w:proofErr w:type="spellEnd"/>
+      <w:proofErr w:type="gramEnd"/>
+      <w:r>
+        <w:rPr>
+          <w:rFonts w:ascii="Courier New" w:eastAsia="Times New Roman" w:hAnsi="Courier New" w:cs="Courier New"/>
+          <w:color w:val="6AAB73"/>
+          <w:kern w:val="0"/>
+          <w:sz w:val="18"/>
+          <w:szCs w:val="18"/>
+          <w14:ligatures w14:val="none"/>
+        </w:rPr>
+        <w:t>="increment"</w:t>
+      </w:r>
+      <w:r>
+        <w:rPr>
+          <w:rFonts w:ascii="Courier New" w:eastAsia="Times New Roman" w:hAnsi="Courier New" w:cs="Courier New"/>
+          <w:color w:val="D5B778"/>
+          <w:kern w:val="0"/>
+          <w:sz w:val="18"/>
+          <w:szCs w:val="18"/>
+          <w14:ligatures w14:val="none"/>
+        </w:rPr>
+        <w:t>&gt;</w:t>
+      </w:r>
+      <w:r>
+        <w:rPr>
+          <w:rFonts w:ascii="Courier New" w:eastAsia="Times New Roman" w:hAnsi="Courier New" w:cs="Courier New"/>
+          <w:color w:val="BCBEC4"/>
+          <w:kern w:val="0"/>
+          <w:sz w:val="18"/>
+          <w:szCs w:val="18"/>
+          <w14:ligatures w14:val="none"/>
+        </w:rPr>
+        <w:t>Increment</w:t>
+      </w:r>
+      <w:r>
+        <w:rPr>
+          <w:rFonts w:ascii="Courier New" w:eastAsia="Times New Roman" w:hAnsi="Courier New" w:cs="Courier New"/>
+          <w:color w:val="D5B778"/>
+          <w:kern w:val="0"/>
+          <w:sz w:val="18"/>
+          <w:szCs w:val="18"/>
+          <w14:ligatures w14:val="none"/>
+        </w:rPr>
+        <w:t>&lt;/button&gt;</w:t>
+      </w:r>
+      <w:r>
+        <w:rPr>
+          <w:rFonts w:ascii="Courier New" w:eastAsia="Times New Roman" w:hAnsi="Courier New" w:cs="Courier New"/>
+          <w:color w:val="D5B778"/>
+          <w:kern w:val="0"/>
+          <w:sz w:val="18"/>
+          <w:szCs w:val="18"/>
+          <w14:ligatures w14:val="none"/>
+        </w:rPr>
+        <w:br/>
+        <w:t xml:space="preserve">    &lt;button </w:t>
+      </w:r>
+      <w:proofErr w:type="spellStart"/>
+      <w:proofErr w:type="gramStart"/>
+      <w:r>
+        <w:rPr>
+          <w:rFonts w:ascii="Courier New" w:eastAsia="Times New Roman" w:hAnsi="Courier New" w:cs="Courier New"/>
+          <w:color w:val="C77DBB"/>
+          <w:kern w:val="0"/>
+          <w:sz w:val="18"/>
+          <w:szCs w:val="18"/>
+          <w14:ligatures w14:val="none"/>
+        </w:rPr>
+        <w:t>wire</w:t>
+      </w:r>
+      <w:r>
+        <w:rPr>
+          <w:rFonts w:ascii="Courier New" w:eastAsia="Times New Roman" w:hAnsi="Courier New" w:cs="Courier New"/>
+          <w:color w:val="BABABA"/>
+          <w:kern w:val="0"/>
+          <w:sz w:val="18"/>
+          <w:szCs w:val="18"/>
+          <w14:ligatures w14:val="none"/>
+        </w:rPr>
+        <w:t>:click</w:t>
+      </w:r>
+      <w:proofErr w:type="spellEnd"/>
+      <w:proofErr w:type="gramEnd"/>
+      <w:r>
+        <w:rPr>
+          <w:rFonts w:ascii="Courier New" w:eastAsia="Times New Roman" w:hAnsi="Courier New" w:cs="Courier New"/>
+          <w:color w:val="6AAB73"/>
+          <w:kern w:val="0"/>
+          <w:sz w:val="18"/>
+          <w:szCs w:val="18"/>
+          <w14:ligatures w14:val="none"/>
+        </w:rPr>
+        <w:t>="decrement"</w:t>
+      </w:r>
+      <w:r>
+        <w:rPr>
+          <w:rFonts w:ascii="Courier New" w:eastAsia="Times New Roman" w:hAnsi="Courier New" w:cs="Courier New"/>
+          <w:color w:val="D5B778"/>
+          <w:kern w:val="0"/>
+          <w:sz w:val="18"/>
+          <w:szCs w:val="18"/>
+          <w14:ligatures w14:val="none"/>
+        </w:rPr>
+        <w:t>&gt;</w:t>
+      </w:r>
+      <w:r>
+        <w:rPr>
+          <w:rFonts w:ascii="Courier New" w:eastAsia="Times New Roman" w:hAnsi="Courier New" w:cs="Courier New"/>
+          <w:color w:val="BCBEC4"/>
+          <w:kern w:val="0"/>
+          <w:sz w:val="18"/>
+          <w:szCs w:val="18"/>
+          <w14:ligatures w14:val="none"/>
+        </w:rPr>
+        <w:t>Decrement</w:t>
+      </w:r>
+      <w:r>
+        <w:rPr>
+          <w:rFonts w:ascii="Courier New" w:eastAsia="Times New Roman" w:hAnsi="Courier New" w:cs="Courier New"/>
+          <w:color w:val="D5B778"/>
+          <w:kern w:val="0"/>
+          <w:sz w:val="18"/>
+          <w:szCs w:val="18"/>
+          <w14:ligatures w14:val="none"/>
+        </w:rPr>
+        <w:t>&lt;/button&gt;</w:t>
+      </w:r>
+      <w:r>
+        <w:rPr>
+          <w:rFonts w:ascii="Courier New" w:eastAsia="Times New Roman" w:hAnsi="Courier New" w:cs="Courier New"/>
+          <w:color w:val="D5B778"/>
+          <w:kern w:val="0"/>
+          <w:sz w:val="18"/>
+          <w:szCs w:val="18"/>
+          <w14:ligatures w14:val="none"/>
+        </w:rPr>
+        <w:br/>
+        <w:t>&lt;/div&gt;</w:t>
+      </w:r>
+    </w:p>
+    <w:p/>
+    <w:p>
+      <w:r>
+        <w:rPr>
+          <w:b/>
+          <w:bCs/>
+        </w:rPr>
+        <w:t>Example steps</w:t>
+      </w:r>
+      <w:r>
+        <w:t>, deleting a book from database,</w:t>
+      </w:r>
+    </w:p>
+    <w:p>
+      <w:r>
+        <w:t xml:space="preserve">From </w:t>
+      </w:r>
+      <w:r>
+        <w:rPr>
+          <w:b/>
+          <w:bCs/>
+        </w:rPr>
+        <w:t>book-</w:t>
+      </w:r>
+      <w:proofErr w:type="spellStart"/>
+      <w:r>
+        <w:rPr>
+          <w:b/>
+          <w:bCs/>
+        </w:rPr>
+        <w:t>list.blade.php</w:t>
+      </w:r>
+      <w:proofErr w:type="spellEnd"/>
+      <w:r>
+        <w:t>,</w:t>
+      </w:r>
+    </w:p>
+    <w:p>
+      <w:pPr>
+        <w:shd w:val="clear" w:color="auto" w:fill="1E1F22"/>
+        <w:tabs>
+          <w:tab w:val="left" w:pos="916"/>
+          <w:tab w:val="left" w:pos="1832"/>
+          <w:tab w:val="left" w:pos="2748"/>
+          <w:tab w:val="left" w:pos="3664"/>
+          <w:tab w:val="left" w:pos="4580"/>
+          <w:tab w:val="left" w:pos="5496"/>
+          <w:tab w:val="left" w:pos="6412"/>
+          <w:tab w:val="left" w:pos="7328"/>
+          <w:tab w:val="left" w:pos="8244"/>
+          <w:tab w:val="left" w:pos="9160"/>
+          <w:tab w:val="left" w:pos="10076"/>
+          <w:tab w:val="left" w:pos="10992"/>
+          <w:tab w:val="left" w:pos="11908"/>
+          <w:tab w:val="left" w:pos="12824"/>
+          <w:tab w:val="left" w:pos="13740"/>
+          <w:tab w:val="left" w:pos="14656"/>
+        </w:tabs>
+        <w:spacing w:after="0" w:line="240" w:lineRule="auto"/>
+        <w:rPr>
+          <w:rFonts w:ascii="Courier New" w:eastAsia="Times New Roman" w:hAnsi="Courier New" w:cs="Courier New"/>
+          <w:color w:val="BCBEC4"/>
+          <w:kern w:val="0"/>
+          <w:sz w:val="18"/>
+          <w:szCs w:val="18"/>
+          <w14:ligatures w14:val="none"/>
+        </w:rPr>
+      </w:pPr>
+      <w:r>
+        <w:rPr>
+          <w:rFonts w:ascii="Courier New" w:eastAsia="Times New Roman" w:hAnsi="Courier New" w:cs="Courier New"/>
+          <w:color w:val="D5B778"/>
+          <w:kern w:val="0"/>
+          <w:sz w:val="18"/>
+          <w:szCs w:val="18"/>
+          <w14:ligatures w14:val="none"/>
+        </w:rPr>
+        <w:t xml:space="preserve">&lt;ul </w:t>
+      </w:r>
+      <w:r>
+        <w:rPr>
+          <w:rFonts w:ascii="Courier New" w:eastAsia="Times New Roman" w:hAnsi="Courier New" w:cs="Courier New"/>
+          <w:color w:val="BABABA"/>
+          <w:kern w:val="0"/>
+          <w:sz w:val="18"/>
+          <w:szCs w:val="18"/>
+          <w14:ligatures w14:val="none"/>
+        </w:rPr>
+        <w:t>class</w:t>
+      </w:r>
+      <w:r>
+        <w:rPr>
+          <w:rFonts w:ascii="Courier New" w:eastAsia="Times New Roman" w:hAnsi="Courier New" w:cs="Courier New"/>
+          <w:color w:val="6AAB73"/>
+          <w:kern w:val="0"/>
+          <w:sz w:val="18"/>
+          <w:szCs w:val="18"/>
+          <w14:ligatures w14:val="none"/>
+        </w:rPr>
+        <w:t>="list"</w:t>
+      </w:r>
+      <w:r>
+        <w:rPr>
+          <w:rFonts w:ascii="Courier New" w:eastAsia="Times New Roman" w:hAnsi="Courier New" w:cs="Courier New"/>
+          <w:color w:val="D5B778"/>
+          <w:kern w:val="0"/>
+          <w:sz w:val="18"/>
+          <w:szCs w:val="18"/>
+          <w14:ligatures w14:val="none"/>
+        </w:rPr>
+        <w:t>&gt;</w:t>
+      </w:r>
+      <w:r>
+        <w:rPr>
+          <w:rFonts w:ascii="Courier New" w:eastAsia="Times New Roman" w:hAnsi="Courier New" w:cs="Courier New"/>
+          <w:color w:val="D5B778"/>
+          <w:kern w:val="0"/>
+          <w:sz w:val="18"/>
+          <w:szCs w:val="18"/>
+          <w14:ligatures w14:val="none"/>
+        </w:rPr>
+        <w:br/>
+        <w:t xml:space="preserve">    </w:t>
+      </w:r>
+      <w:r>
+        <w:rPr>
+          <w:rFonts w:ascii="Courier New" w:eastAsia="Times New Roman" w:hAnsi="Courier New" w:cs="Courier New"/>
+          <w:color w:val="CF8E6D"/>
+          <w:kern w:val="0"/>
+          <w:sz w:val="18"/>
+          <w:szCs w:val="18"/>
+          <w14:ligatures w14:val="none"/>
+        </w:rPr>
+        <w:t>@foreach(</w:t>
+      </w:r>
+      <w:r>
+        <w:rPr>
+          <w:rFonts w:ascii="Courier New" w:eastAsia="Times New Roman" w:hAnsi="Courier New" w:cs="Courier New"/>
+          <w:color w:val="9876AA"/>
+          <w:kern w:val="0"/>
+          <w:sz w:val="18"/>
+          <w:szCs w:val="18"/>
+          <w14:ligatures w14:val="none"/>
+        </w:rPr>
+        <w:t xml:space="preserve">$books </w:t>
+      </w:r>
+      <w:r>
+        <w:rPr>
+          <w:rFonts w:ascii="Courier New" w:eastAsia="Times New Roman" w:hAnsi="Courier New" w:cs="Courier New"/>
+          <w:color w:val="CF8E6D"/>
+          <w:kern w:val="0"/>
+          <w:sz w:val="18"/>
+          <w:szCs w:val="18"/>
+          <w14:ligatures w14:val="none"/>
+        </w:rPr>
+        <w:t xml:space="preserve">as </w:t>
+      </w:r>
+      <w:r>
+        <w:rPr>
+          <w:rFonts w:ascii="Courier New" w:eastAsia="Times New Roman" w:hAnsi="Courier New" w:cs="Courier New"/>
+          <w:color w:val="9876AA"/>
+          <w:kern w:val="0"/>
+          <w:sz w:val="18"/>
+          <w:szCs w:val="18"/>
+          <w14:ligatures w14:val="none"/>
+        </w:rPr>
+        <w:t>$book</w:t>
+      </w:r>
+      <w:r>
+        <w:rPr>
+          <w:rFonts w:ascii="Courier New" w:eastAsia="Times New Roman" w:hAnsi="Courier New" w:cs="Courier New"/>
+          <w:color w:val="CF8E6D"/>
+          <w:kern w:val="0"/>
+          <w:sz w:val="18"/>
+          <w:szCs w:val="18"/>
+          <w14:ligatures w14:val="none"/>
+        </w:rPr>
+        <w:t>)</w:t>
+      </w:r>
+      <w:r>
+        <w:rPr>
+          <w:rFonts w:ascii="Courier New" w:eastAsia="Times New Roman" w:hAnsi="Courier New" w:cs="Courier New"/>
+          <w:color w:val="CF8E6D"/>
+          <w:kern w:val="0"/>
+          <w:sz w:val="18"/>
+          <w:szCs w:val="18"/>
+          <w14:ligatures w14:val="none"/>
+        </w:rPr>
+        <w:br/>
+        <w:t xml:space="preserve">        </w:t>
+      </w:r>
+      <w:r>
+        <w:rPr>
+          <w:rFonts w:ascii="Courier New" w:eastAsia="Times New Roman" w:hAnsi="Courier New" w:cs="Courier New"/>
+          <w:color w:val="D5B778"/>
+          <w:kern w:val="0"/>
+          <w:sz w:val="18"/>
+          <w:szCs w:val="18"/>
+          <w14:ligatures w14:val="none"/>
+        </w:rPr>
+        <w:t xml:space="preserve">&lt;li </w:t>
+      </w:r>
+      <w:proofErr w:type="spellStart"/>
+      <w:r>
+        <w:rPr>
+          <w:rFonts w:ascii="Courier New" w:eastAsia="Times New Roman" w:hAnsi="Courier New" w:cs="Courier New"/>
+          <w:color w:val="C77DBB"/>
+          <w:kern w:val="0"/>
+          <w:sz w:val="18"/>
+          <w:szCs w:val="18"/>
+          <w14:ligatures w14:val="none"/>
+        </w:rPr>
+        <w:t>wire</w:t>
+      </w:r>
+      <w:r>
+        <w:rPr>
+          <w:rFonts w:ascii="Courier New" w:eastAsia="Times New Roman" w:hAnsi="Courier New" w:cs="Courier New"/>
+          <w:color w:val="BABABA"/>
+          <w:kern w:val="0"/>
+          <w:sz w:val="18"/>
+          <w:szCs w:val="18"/>
+          <w14:ligatures w14:val="none"/>
+        </w:rPr>
+        <w:t>:key</w:t>
+      </w:r>
+      <w:proofErr w:type="spellEnd"/>
+      <w:r>
+        <w:rPr>
+          <w:rFonts w:ascii="Courier New" w:eastAsia="Times New Roman" w:hAnsi="Courier New" w:cs="Courier New"/>
+          <w:color w:val="6AAB73"/>
+          <w:kern w:val="0"/>
+          <w:sz w:val="18"/>
+          <w:szCs w:val="18"/>
+          <w14:ligatures w14:val="none"/>
+        </w:rPr>
+        <w:t>="</w:t>
+      </w:r>
+      <w:r>
+        <w:rPr>
+          <w:rFonts w:ascii="Courier New" w:eastAsia="Times New Roman" w:hAnsi="Courier New" w:cs="Courier New"/>
+          <w:color w:val="BCBEC4"/>
+          <w:kern w:val="0"/>
+          <w:sz w:val="18"/>
+          <w:szCs w:val="18"/>
+          <w14:ligatures w14:val="none"/>
+        </w:rPr>
+        <w:t xml:space="preserve">{{ </w:t>
+      </w:r>
+      <w:r>
+        <w:rPr>
+          <w:rFonts w:ascii="Courier New" w:eastAsia="Times New Roman" w:hAnsi="Courier New" w:cs="Courier New"/>
+          <w:color w:val="9876AA"/>
+          <w:kern w:val="0"/>
+          <w:sz w:val="18"/>
+          <w:szCs w:val="18"/>
+          <w14:ligatures w14:val="none"/>
+        </w:rPr>
+        <w:t>$book</w:t>
+      </w:r>
+      <w:r>
+        <w:rPr>
+          <w:rFonts w:ascii="Courier New" w:eastAsia="Times New Roman" w:hAnsi="Courier New" w:cs="Courier New"/>
+          <w:color w:val="BCBEC4"/>
+          <w:kern w:val="0"/>
+          <w:sz w:val="18"/>
+          <w:szCs w:val="18"/>
+          <w14:ligatures w14:val="none"/>
+        </w:rPr>
+        <w:t>-&gt;</w:t>
+      </w:r>
+      <w:r>
+        <w:rPr>
+          <w:rFonts w:ascii="Courier New" w:eastAsia="Times New Roman" w:hAnsi="Courier New" w:cs="Courier New"/>
+          <w:color w:val="C77DBB"/>
+          <w:kern w:val="0"/>
+          <w:sz w:val="18"/>
+          <w:szCs w:val="18"/>
+          <w14:ligatures w14:val="none"/>
+        </w:rPr>
+        <w:t xml:space="preserve">id </w:t>
+      </w:r>
+      <w:r>
+        <w:rPr>
+          <w:rFonts w:ascii="Courier New" w:eastAsia="Times New Roman" w:hAnsi="Courier New" w:cs="Courier New"/>
+          <w:color w:val="BCBEC4"/>
+          <w:kern w:val="0"/>
+          <w:sz w:val="18"/>
+          <w:szCs w:val="18"/>
+          <w14:ligatures w14:val="none"/>
+        </w:rPr>
+        <w:t>}}</w:t>
+      </w:r>
+      <w:r>
+        <w:rPr>
+          <w:rFonts w:ascii="Courier New" w:eastAsia="Times New Roman" w:hAnsi="Courier New" w:cs="Courier New"/>
+          <w:color w:val="6AAB73"/>
+          <w:kern w:val="0"/>
+          <w:sz w:val="18"/>
+          <w:szCs w:val="18"/>
+          <w14:ligatures w14:val="none"/>
+        </w:rPr>
+        <w:t>"</w:t>
+      </w:r>
+      <w:r>
+        <w:rPr>
+          <w:rFonts w:ascii="Courier New" w:eastAsia="Times New Roman" w:hAnsi="Courier New" w:cs="Courier New"/>
+          <w:color w:val="D5B778"/>
+          <w:kern w:val="0"/>
+          <w:sz w:val="18"/>
+          <w:szCs w:val="18"/>
+          <w14:ligatures w14:val="none"/>
+        </w:rPr>
+        <w:t>&gt;</w:t>
+      </w:r>
+      <w:r>
+        <w:rPr>
+          <w:rFonts w:ascii="Courier New" w:eastAsia="Times New Roman" w:hAnsi="Courier New" w:cs="Courier New"/>
+          <w:color w:val="D5B778"/>
+          <w:kern w:val="0"/>
+          <w:sz w:val="18"/>
+          <w:szCs w:val="18"/>
+          <w14:ligatures w14:val="none"/>
+        </w:rPr>
+        <w:br/>
+        <w:t xml:space="preserve">            &lt;h3&gt;</w:t>
+      </w:r>
+      <w:r>
+        <w:rPr>
+          <w:rFonts w:ascii="Courier New" w:eastAsia="Times New Roman" w:hAnsi="Courier New" w:cs="Courier New"/>
+          <w:color w:val="BCBEC4"/>
+          <w:kern w:val="0"/>
+          <w:sz w:val="18"/>
+          <w:szCs w:val="18"/>
+          <w14:ligatures w14:val="none"/>
+        </w:rPr>
+        <w:t xml:space="preserve">{{ </w:t>
+      </w:r>
+      <w:r>
+        <w:rPr>
+          <w:rFonts w:ascii="Courier New" w:eastAsia="Times New Roman" w:hAnsi="Courier New" w:cs="Courier New"/>
+          <w:color w:val="9876AA"/>
+          <w:kern w:val="0"/>
+          <w:sz w:val="18"/>
+          <w:szCs w:val="18"/>
+          <w14:ligatures w14:val="none"/>
+        </w:rPr>
+        <w:t>$book</w:t>
+      </w:r>
+      <w:r>
+        <w:rPr>
+          <w:rFonts w:ascii="Courier New" w:eastAsia="Times New Roman" w:hAnsi="Courier New" w:cs="Courier New"/>
+          <w:color w:val="BCBEC4"/>
+          <w:kern w:val="0"/>
+          <w:sz w:val="18"/>
+          <w:szCs w:val="18"/>
+          <w14:ligatures w14:val="none"/>
+        </w:rPr>
+        <w:t>-&gt;</w:t>
+      </w:r>
+      <w:r>
+        <w:rPr>
+          <w:rFonts w:ascii="Courier New" w:eastAsia="Times New Roman" w:hAnsi="Courier New" w:cs="Courier New"/>
+          <w:color w:val="C77DBB"/>
+          <w:kern w:val="0"/>
+          <w:sz w:val="18"/>
+          <w:szCs w:val="18"/>
+          <w14:ligatures w14:val="none"/>
+        </w:rPr>
+        <w:t xml:space="preserve">title </w:t>
+      </w:r>
+      <w:r>
+        <w:rPr>
+          <w:rFonts w:ascii="Courier New" w:eastAsia="Times New Roman" w:hAnsi="Courier New" w:cs="Courier New"/>
+          <w:color w:val="BCBEC4"/>
+          <w:kern w:val="0"/>
+          <w:sz w:val="18"/>
+          <w:szCs w:val="18"/>
+          <w14:ligatures w14:val="none"/>
+        </w:rPr>
+        <w:t>}}</w:t>
+      </w:r>
+      <w:r>
+        <w:rPr>
+          <w:rFonts w:ascii="Courier New" w:eastAsia="Times New Roman" w:hAnsi="Courier New" w:cs="Courier New"/>
+          <w:color w:val="D5B778"/>
+          <w:kern w:val="0"/>
+          <w:sz w:val="18"/>
+          <w:szCs w:val="18"/>
+          <w14:ligatures w14:val="none"/>
+        </w:rPr>
+        <w:t>&lt;/h3&gt;</w:t>
+      </w:r>
+      <w:r>
+        <w:rPr>
+          <w:rFonts w:ascii="Courier New" w:eastAsia="Times New Roman" w:hAnsi="Courier New" w:cs="Courier New"/>
+          <w:color w:val="D5B778"/>
+          <w:kern w:val="0"/>
+          <w:sz w:val="18"/>
+          <w:szCs w:val="18"/>
+          <w14:ligatures w14:val="none"/>
+        </w:rPr>
+        <w:br/>
+        <w:t xml:space="preserve">            &lt;h4&gt;</w:t>
+      </w:r>
+      <w:r>
+        <w:rPr>
+          <w:rFonts w:ascii="Courier New" w:eastAsia="Times New Roman" w:hAnsi="Courier New" w:cs="Courier New"/>
+          <w:color w:val="BCBEC4"/>
+          <w:kern w:val="0"/>
+          <w:sz w:val="18"/>
+          <w:szCs w:val="18"/>
+          <w14:ligatures w14:val="none"/>
+        </w:rPr>
+        <w:t xml:space="preserve">{{ </w:t>
+      </w:r>
+      <w:r>
+        <w:rPr>
+          <w:rFonts w:ascii="Courier New" w:eastAsia="Times New Roman" w:hAnsi="Courier New" w:cs="Courier New"/>
+          <w:color w:val="9876AA"/>
+          <w:kern w:val="0"/>
+          <w:sz w:val="18"/>
+          <w:szCs w:val="18"/>
+          <w14:ligatures w14:val="none"/>
+        </w:rPr>
+        <w:t>$book</w:t>
+      </w:r>
+      <w:r>
+        <w:rPr>
+          <w:rFonts w:ascii="Courier New" w:eastAsia="Times New Roman" w:hAnsi="Courier New" w:cs="Courier New"/>
+          <w:color w:val="BCBEC4"/>
+          <w:kern w:val="0"/>
+          <w:sz w:val="18"/>
+          <w:szCs w:val="18"/>
+          <w14:ligatures w14:val="none"/>
+        </w:rPr>
+        <w:t>-&gt;</w:t>
+      </w:r>
+      <w:r>
+        <w:rPr>
+          <w:rFonts w:ascii="Courier New" w:eastAsia="Times New Roman" w:hAnsi="Courier New" w:cs="Courier New"/>
+          <w:color w:val="C77DBB"/>
+          <w:kern w:val="0"/>
+          <w:sz w:val="18"/>
+          <w:szCs w:val="18"/>
+          <w14:ligatures w14:val="none"/>
+        </w:rPr>
+        <w:t xml:space="preserve">author </w:t>
+      </w:r>
+      <w:r>
+        <w:rPr>
+          <w:rFonts w:ascii="Courier New" w:eastAsia="Times New Roman" w:hAnsi="Courier New" w:cs="Courier New"/>
+          <w:color w:val="BCBEC4"/>
+          <w:kern w:val="0"/>
+          <w:sz w:val="18"/>
+          <w:szCs w:val="18"/>
+          <w14:ligatures w14:val="none"/>
+        </w:rPr>
+        <w:t>}}</w:t>
+      </w:r>
+      <w:r>
+        <w:rPr>
+          <w:rFonts w:ascii="Courier New" w:eastAsia="Times New Roman" w:hAnsi="Courier New" w:cs="Courier New"/>
+          <w:color w:val="D5B778"/>
+          <w:kern w:val="0"/>
+          <w:sz w:val="18"/>
+          <w:szCs w:val="18"/>
+          <w14:ligatures w14:val="none"/>
+        </w:rPr>
+        <w:t>&lt;/h4&gt;</w:t>
+      </w:r>
+      <w:r>
+        <w:rPr>
+          <w:rFonts w:ascii="Courier New" w:eastAsia="Times New Roman" w:hAnsi="Courier New" w:cs="Courier New"/>
+          <w:color w:val="D5B778"/>
+          <w:kern w:val="0"/>
+          <w:sz w:val="18"/>
+          <w:szCs w:val="18"/>
+          <w14:ligatures w14:val="none"/>
+        </w:rPr>
+        <w:br/>
+        <w:t xml:space="preserve">            &lt;p&gt;</w:t>
+      </w:r>
+      <w:r>
+        <w:rPr>
+          <w:rFonts w:ascii="Courier New" w:eastAsia="Times New Roman" w:hAnsi="Courier New" w:cs="Courier New"/>
+          <w:color w:val="BCBEC4"/>
+          <w:kern w:val="0"/>
+          <w:sz w:val="18"/>
+          <w:szCs w:val="18"/>
+          <w14:ligatures w14:val="none"/>
+        </w:rPr>
+        <w:t xml:space="preserve">Rating: {{ </w:t>
+      </w:r>
+      <w:r>
+        <w:rPr>
+          <w:rFonts w:ascii="Courier New" w:eastAsia="Times New Roman" w:hAnsi="Courier New" w:cs="Courier New"/>
+          <w:color w:val="9876AA"/>
+          <w:kern w:val="0"/>
+          <w:sz w:val="18"/>
+          <w:szCs w:val="18"/>
+          <w14:ligatures w14:val="none"/>
+        </w:rPr>
+        <w:t>$book</w:t>
+      </w:r>
+      <w:r>
+        <w:rPr>
+          <w:rFonts w:ascii="Courier New" w:eastAsia="Times New Roman" w:hAnsi="Courier New" w:cs="Courier New"/>
+          <w:color w:val="BCBEC4"/>
+          <w:kern w:val="0"/>
+          <w:sz w:val="18"/>
+          <w:szCs w:val="18"/>
+          <w14:ligatures w14:val="none"/>
+        </w:rPr>
+        <w:t>-&gt;</w:t>
+      </w:r>
+      <w:r>
+        <w:rPr>
+          <w:rFonts w:ascii="Courier New" w:eastAsia="Times New Roman" w:hAnsi="Courier New" w:cs="Courier New"/>
+          <w:color w:val="C77DBB"/>
+          <w:kern w:val="0"/>
+          <w:sz w:val="18"/>
+          <w:szCs w:val="18"/>
+          <w14:ligatures w14:val="none"/>
+        </w:rPr>
+        <w:t xml:space="preserve">rating </w:t>
+      </w:r>
+      <w:r>
+        <w:rPr>
+          <w:rFonts w:ascii="Courier New" w:eastAsia="Times New Roman" w:hAnsi="Courier New" w:cs="Courier New"/>
+          <w:color w:val="BCBEC4"/>
+          <w:kern w:val="0"/>
+          <w:sz w:val="18"/>
+          <w:szCs w:val="18"/>
+          <w14:ligatures w14:val="none"/>
+        </w:rPr>
+        <w:t>}}/10</w:t>
+      </w:r>
+      <w:r>
+        <w:rPr>
+          <w:rFonts w:ascii="Courier New" w:eastAsia="Times New Roman" w:hAnsi="Courier New" w:cs="Courier New"/>
+          <w:color w:val="D5B778"/>
+          <w:kern w:val="0"/>
+          <w:sz w:val="18"/>
+          <w:szCs w:val="18"/>
+          <w14:ligatures w14:val="none"/>
+        </w:rPr>
+        <w:t>&lt;/p&gt;</w:t>
+      </w:r>
+      <w:r>
+        <w:rPr>
+          <w:rFonts w:ascii="Courier New" w:eastAsia="Times New Roman" w:hAnsi="Courier New" w:cs="Courier New"/>
+          <w:color w:val="D5B778"/>
+          <w:kern w:val="0"/>
+          <w:sz w:val="18"/>
+          <w:szCs w:val="18"/>
+          <w14:ligatures w14:val="none"/>
+        </w:rPr>
+        <w:br/>
+        <w:t xml:space="preserve">            &lt;button </w:t>
+      </w:r>
+      <w:proofErr w:type="spellStart"/>
+      <w:r>
+        <w:rPr>
+          <w:rFonts w:ascii="Courier New" w:eastAsia="Times New Roman" w:hAnsi="Courier New" w:cs="Courier New"/>
+          <w:color w:val="C77DBB"/>
+          <w:kern w:val="0"/>
+          <w:sz w:val="18"/>
+          <w:szCs w:val="18"/>
+          <w14:ligatures w14:val="none"/>
+        </w:rPr>
+        <w:t>wire</w:t>
+      </w:r>
+      <w:r>
+        <w:rPr>
+          <w:rFonts w:ascii="Courier New" w:eastAsia="Times New Roman" w:hAnsi="Courier New" w:cs="Courier New"/>
+          <w:color w:val="BABABA"/>
+          <w:kern w:val="0"/>
+          <w:sz w:val="18"/>
+          <w:szCs w:val="18"/>
+          <w14:ligatures w14:val="none"/>
+        </w:rPr>
+        <w:t>:click</w:t>
+      </w:r>
+      <w:proofErr w:type="spellEnd"/>
+      <w:r>
+        <w:rPr>
+          <w:rFonts w:ascii="Courier New" w:eastAsia="Times New Roman" w:hAnsi="Courier New" w:cs="Courier New"/>
+          <w:color w:val="6AAB73"/>
+          <w:kern w:val="0"/>
+          <w:sz w:val="18"/>
+          <w:szCs w:val="18"/>
+          <w14:ligatures w14:val="none"/>
+        </w:rPr>
+        <w:t>="</w:t>
+      </w:r>
+      <w:proofErr w:type="spellStart"/>
+      <w:r>
+        <w:rPr>
+          <w:rFonts w:ascii="Courier New" w:eastAsia="Times New Roman" w:hAnsi="Courier New" w:cs="Courier New"/>
+          <w:color w:val="6AAB73"/>
+          <w:kern w:val="0"/>
+          <w:sz w:val="18"/>
+          <w:szCs w:val="18"/>
+          <w14:ligatures w14:val="none"/>
+        </w:rPr>
+        <w:t>deleteBook</w:t>
+      </w:r>
+      <w:proofErr w:type="spellEnd"/>
+      <w:r>
+        <w:rPr>
+          <w:rFonts w:ascii="Courier New" w:eastAsia="Times New Roman" w:hAnsi="Courier New" w:cs="Courier New"/>
+          <w:color w:val="6AAB73"/>
+          <w:kern w:val="0"/>
+          <w:sz w:val="18"/>
+          <w:szCs w:val="18"/>
+          <w14:ligatures w14:val="none"/>
+        </w:rPr>
+        <w:t>(</w:t>
+      </w:r>
+      <w:r>
+        <w:rPr>
+          <w:rFonts w:ascii="Courier New" w:eastAsia="Times New Roman" w:hAnsi="Courier New" w:cs="Courier New"/>
+          <w:color w:val="BCBEC4"/>
+          <w:kern w:val="0"/>
+          <w:sz w:val="18"/>
+          <w:szCs w:val="18"/>
+          <w14:ligatures w14:val="none"/>
+        </w:rPr>
+        <w:t xml:space="preserve">{{ </w:t>
+      </w:r>
+      <w:r>
+        <w:rPr>
+          <w:rFonts w:ascii="Courier New" w:eastAsia="Times New Roman" w:hAnsi="Courier New" w:cs="Courier New"/>
+          <w:color w:val="9876AA"/>
+          <w:kern w:val="0"/>
+          <w:sz w:val="18"/>
+          <w:szCs w:val="18"/>
+          <w14:ligatures w14:val="none"/>
+        </w:rPr>
+        <w:t>$book</w:t>
+      </w:r>
+      <w:r>
+        <w:rPr>
+          <w:rFonts w:ascii="Courier New" w:eastAsia="Times New Roman" w:hAnsi="Courier New" w:cs="Courier New"/>
+          <w:color w:val="BCBEC4"/>
+          <w:kern w:val="0"/>
+          <w:sz w:val="18"/>
+          <w:szCs w:val="18"/>
+          <w14:ligatures w14:val="none"/>
+        </w:rPr>
+        <w:t>-&gt;</w:t>
+      </w:r>
+      <w:r>
+        <w:rPr>
+          <w:rFonts w:ascii="Courier New" w:eastAsia="Times New Roman" w:hAnsi="Courier New" w:cs="Courier New"/>
+          <w:color w:val="C77DBB"/>
+          <w:kern w:val="0"/>
+          <w:sz w:val="18"/>
+          <w:szCs w:val="18"/>
+          <w14:ligatures w14:val="none"/>
+        </w:rPr>
+        <w:t xml:space="preserve">id </w:t>
+      </w:r>
+      <w:r>
+        <w:rPr>
+          <w:rFonts w:ascii="Courier New" w:eastAsia="Times New Roman" w:hAnsi="Courier New" w:cs="Courier New"/>
+          <w:color w:val="BCBEC4"/>
+          <w:kern w:val="0"/>
+          <w:sz w:val="18"/>
+          <w:szCs w:val="18"/>
+          <w14:ligatures w14:val="none"/>
+        </w:rPr>
+        <w:t>}}</w:t>
+      </w:r>
+      <w:r>
+        <w:rPr>
+          <w:rFonts w:ascii="Courier New" w:eastAsia="Times New Roman" w:hAnsi="Courier New" w:cs="Courier New"/>
+          <w:color w:val="6AAB73"/>
+          <w:kern w:val="0"/>
+          <w:sz w:val="18"/>
+          <w:szCs w:val="18"/>
+          <w14:ligatures w14:val="none"/>
+        </w:rPr>
+        <w:t>)"</w:t>
+      </w:r>
+      <w:r>
+        <w:rPr>
+          <w:rFonts w:ascii="Courier New" w:eastAsia="Times New Roman" w:hAnsi="Courier New" w:cs="Courier New"/>
+          <w:color w:val="D5B778"/>
+          <w:kern w:val="0"/>
+          <w:sz w:val="18"/>
+          <w:szCs w:val="18"/>
+          <w14:ligatures w14:val="none"/>
+        </w:rPr>
+        <w:t>&gt;</w:t>
+      </w:r>
+      <w:r>
+        <w:rPr>
+          <w:rFonts w:ascii="Courier New" w:eastAsia="Times New Roman" w:hAnsi="Courier New" w:cs="Courier New"/>
+          <w:color w:val="BCBEC4"/>
+          <w:kern w:val="0"/>
+          <w:sz w:val="18"/>
+          <w:szCs w:val="18"/>
+          <w14:ligatures w14:val="none"/>
+        </w:rPr>
+        <w:t>Delete</w:t>
+      </w:r>
+      <w:r>
+        <w:rPr>
+          <w:rFonts w:ascii="Courier New" w:eastAsia="Times New Roman" w:hAnsi="Courier New" w:cs="Courier New"/>
+          <w:color w:val="D5B778"/>
+          <w:kern w:val="0"/>
+          <w:sz w:val="18"/>
+          <w:szCs w:val="18"/>
+          <w14:ligatures w14:val="none"/>
+        </w:rPr>
+        <w:t>&lt;/button&gt;</w:t>
+      </w:r>
+      <w:r>
+        <w:rPr>
+          <w:rFonts w:ascii="Courier New" w:eastAsia="Times New Roman" w:hAnsi="Courier New" w:cs="Courier New"/>
+          <w:color w:val="D5B778"/>
+          <w:kern w:val="0"/>
+          <w:sz w:val="18"/>
+          <w:szCs w:val="18"/>
+          <w14:ligatures w14:val="none"/>
+        </w:rPr>
+        <w:br/>
+        <w:t xml:space="preserve">        &lt;/li&gt;</w:t>
+      </w:r>
+      <w:r>
+        <w:rPr>
+          <w:rFonts w:ascii="Courier New" w:eastAsia="Times New Roman" w:hAnsi="Courier New" w:cs="Courier New"/>
+          <w:color w:val="D5B778"/>
+          <w:kern w:val="0"/>
+          <w:sz w:val="18"/>
+          <w:szCs w:val="18"/>
+          <w14:ligatures w14:val="none"/>
+        </w:rPr>
+        <w:br/>
+        <w:t xml:space="preserve">    </w:t>
+      </w:r>
+      <w:r>
+        <w:rPr>
+          <w:rFonts w:ascii="Courier New" w:eastAsia="Times New Roman" w:hAnsi="Courier New" w:cs="Courier New"/>
+          <w:color w:val="CF8E6D"/>
+          <w:kern w:val="0"/>
+          <w:sz w:val="18"/>
+          <w:szCs w:val="18"/>
+          <w14:ligatures w14:val="none"/>
+        </w:rPr>
+        <w:t>@endforeach</w:t>
+      </w:r>
+      <w:r>
+        <w:rPr>
+          <w:rFonts w:ascii="Courier New" w:eastAsia="Times New Roman" w:hAnsi="Courier New" w:cs="Courier New"/>
+          <w:color w:val="CF8E6D"/>
+          <w:kern w:val="0"/>
+          <w:sz w:val="18"/>
+          <w:szCs w:val="18"/>
+          <w14:ligatures w14:val="none"/>
+        </w:rPr>
+        <w:br/>
+      </w:r>
+      <w:r>
+        <w:rPr>
+          <w:rFonts w:ascii="Courier New" w:eastAsia="Times New Roman" w:hAnsi="Courier New" w:cs="Courier New"/>
+          <w:color w:val="D5B778"/>
+          <w:kern w:val="0"/>
+          <w:sz w:val="18"/>
+          <w:szCs w:val="18"/>
+          <w14:ligatures w14:val="none"/>
+        </w:rPr>
+        <w:t>&lt;/ul&gt;</w:t>
+      </w:r>
+    </w:p>
+    <w:p/>
+    <w:p>
+      <w:r>
+        <w:t xml:space="preserve">Now from </w:t>
+      </w:r>
+      <w:proofErr w:type="spellStart"/>
+      <w:r>
+        <w:rPr>
+          <w:b/>
+          <w:bCs/>
+        </w:rPr>
+        <w:t>BookList.php</w:t>
+      </w:r>
+      <w:proofErr w:type="spellEnd"/>
+      <w:r>
+        <w:t xml:space="preserve">, </w:t>
+      </w:r>
+    </w:p>
+    <w:p>
+      <w:pPr>
+        <w:shd w:val="clear" w:color="auto" w:fill="1E1F22"/>
+        <w:tabs>
+          <w:tab w:val="left" w:pos="916"/>
+          <w:tab w:val="left" w:pos="1832"/>
+          <w:tab w:val="left" w:pos="2748"/>
+          <w:tab w:val="left" w:pos="3664"/>
+          <w:tab w:val="left" w:pos="4580"/>
+          <w:tab w:val="left" w:pos="5496"/>
+          <w:tab w:val="left" w:pos="6412"/>
+          <w:tab w:val="left" w:pos="7328"/>
+          <w:tab w:val="left" w:pos="8244"/>
+          <w:tab w:val="left" w:pos="9160"/>
+          <w:tab w:val="left" w:pos="10076"/>
+          <w:tab w:val="left" w:pos="10992"/>
+          <w:tab w:val="left" w:pos="11908"/>
+          <w:tab w:val="left" w:pos="12824"/>
+          <w:tab w:val="left" w:pos="13740"/>
+          <w:tab w:val="left" w:pos="14656"/>
+        </w:tabs>
+        <w:spacing w:after="0" w:line="240" w:lineRule="auto"/>
+        <w:rPr>
+          <w:rFonts w:ascii="Courier New" w:eastAsia="Times New Roman" w:hAnsi="Courier New" w:cs="Courier New"/>
+          <w:color w:val="BCBEC4"/>
+          <w:kern w:val="0"/>
+          <w:sz w:val="18"/>
+          <w:szCs w:val="18"/>
+          <w14:ligatures w14:val="none"/>
+        </w:rPr>
+      </w:pPr>
+      <w:r>
+        <w:rPr>
+          <w:rFonts w:ascii="Courier New" w:eastAsia="Times New Roman" w:hAnsi="Courier New" w:cs="Courier New"/>
+          <w:color w:val="CF8E6D"/>
+          <w:kern w:val="0"/>
+          <w:sz w:val="18"/>
+          <w:szCs w:val="18"/>
+          <w14:ligatures w14:val="none"/>
+        </w:rPr>
+        <w:t xml:space="preserve">public function </w:t>
+      </w:r>
+      <w:proofErr w:type="spellStart"/>
+      <w:proofErr w:type="gramStart"/>
+      <w:r>
+        <w:rPr>
+          <w:rFonts w:ascii="Courier New" w:eastAsia="Times New Roman" w:hAnsi="Courier New" w:cs="Courier New"/>
+          <w:color w:val="6F737A"/>
+          <w:kern w:val="0"/>
+          <w:sz w:val="18"/>
+          <w:szCs w:val="18"/>
+          <w14:ligatures w14:val="none"/>
+        </w:rPr>
+        <w:t>deleteBook</w:t>
+      </w:r>
+      <w:proofErr w:type="spellEnd"/>
+      <w:r>
+        <w:rPr>
+          <w:rFonts w:ascii="Courier New" w:eastAsia="Times New Roman" w:hAnsi="Courier New" w:cs="Courier New"/>
+          <w:color w:val="BCBEC4"/>
+          <w:kern w:val="0"/>
+          <w:sz w:val="18"/>
+          <w:szCs w:val="18"/>
+          <w14:ligatures w14:val="none"/>
+        </w:rPr>
+        <w:t>(</w:t>
+      </w:r>
+      <w:proofErr w:type="gramEnd"/>
+      <w:r>
+        <w:rPr>
+          <w:rFonts w:ascii="Courier New" w:eastAsia="Times New Roman" w:hAnsi="Courier New" w:cs="Courier New"/>
+          <w:color w:val="BCBEC4"/>
+          <w:kern w:val="0"/>
+          <w:sz w:val="18"/>
+          <w:szCs w:val="18"/>
+          <w14:ligatures w14:val="none"/>
+        </w:rPr>
+        <w:t xml:space="preserve">Book </w:t>
+      </w:r>
+      <w:r>
+        <w:rPr>
+          <w:rFonts w:ascii="Courier New" w:eastAsia="Times New Roman" w:hAnsi="Courier New" w:cs="Courier New"/>
+          <w:color w:val="9876AA"/>
+          <w:kern w:val="0"/>
+          <w:sz w:val="18"/>
+          <w:szCs w:val="18"/>
+          <w14:ligatures w14:val="none"/>
+        </w:rPr>
+        <w:t>$book</w:t>
+      </w:r>
+      <w:r>
+        <w:rPr>
+          <w:rFonts w:ascii="Courier New" w:eastAsia="Times New Roman" w:hAnsi="Courier New" w:cs="Courier New"/>
+          <w:color w:val="BCBEC4"/>
+          <w:kern w:val="0"/>
+          <w:sz w:val="18"/>
+          <w:szCs w:val="18"/>
+          <w14:ligatures w14:val="none"/>
+        </w:rPr>
+        <w:t>)</w:t>
+      </w:r>
+      <w:r>
+        <w:rPr>
+          <w:rFonts w:ascii="Courier New" w:eastAsia="Times New Roman" w:hAnsi="Courier New" w:cs="Courier New"/>
+          <w:color w:val="BCBEC4"/>
+          <w:kern w:val="0"/>
+          <w:sz w:val="18"/>
+          <w:szCs w:val="18"/>
+          <w14:ligatures w14:val="none"/>
+        </w:rPr>
+        <w:br/>
+        <w:t>{</w:t>
+      </w:r>
+      <w:r>
+        <w:rPr>
+          <w:rFonts w:ascii="Courier New" w:eastAsia="Times New Roman" w:hAnsi="Courier New" w:cs="Courier New"/>
+          <w:color w:val="BCBEC4"/>
+          <w:kern w:val="0"/>
+          <w:sz w:val="18"/>
+          <w:szCs w:val="18"/>
+          <w14:ligatures w14:val="none"/>
+        </w:rPr>
+        <w:br/>
+        <w:t xml:space="preserve">    </w:t>
+      </w:r>
+      <w:r>
+        <w:rPr>
+          <w:rFonts w:ascii="Courier New" w:eastAsia="Times New Roman" w:hAnsi="Courier New" w:cs="Courier New"/>
+          <w:color w:val="9876AA"/>
+          <w:kern w:val="0"/>
+          <w:sz w:val="18"/>
+          <w:szCs w:val="18"/>
+          <w14:ligatures w14:val="none"/>
+        </w:rPr>
+        <w:t>$book</w:t>
+      </w:r>
+      <w:r>
+        <w:rPr>
+          <w:rFonts w:ascii="Courier New" w:eastAsia="Times New Roman" w:hAnsi="Courier New" w:cs="Courier New"/>
+          <w:color w:val="BCBEC4"/>
+          <w:kern w:val="0"/>
+          <w:sz w:val="18"/>
+          <w:szCs w:val="18"/>
+          <w14:ligatures w14:val="none"/>
+        </w:rPr>
+        <w:t>-&gt;</w:t>
+      </w:r>
+      <w:proofErr w:type="gramStart"/>
+      <w:r>
+        <w:rPr>
+          <w:rFonts w:ascii="Courier New" w:eastAsia="Times New Roman" w:hAnsi="Courier New" w:cs="Courier New"/>
+          <w:color w:val="57AAF7"/>
+          <w:kern w:val="0"/>
+          <w:sz w:val="18"/>
+          <w:szCs w:val="18"/>
+          <w14:ligatures w14:val="none"/>
+        </w:rPr>
+        <w:t>delete</w:t>
+      </w:r>
+      <w:r>
+        <w:rPr>
+          <w:rFonts w:ascii="Courier New" w:eastAsia="Times New Roman" w:hAnsi="Courier New" w:cs="Courier New"/>
+          <w:color w:val="BCBEC4"/>
+          <w:kern w:val="0"/>
+          <w:sz w:val="18"/>
+          <w:szCs w:val="18"/>
+          <w14:ligatures w14:val="none"/>
+        </w:rPr>
+        <w:t>(</w:t>
+      </w:r>
+      <w:proofErr w:type="gramEnd"/>
+      <w:r>
+        <w:rPr>
+          <w:rFonts w:ascii="Courier New" w:eastAsia="Times New Roman" w:hAnsi="Courier New" w:cs="Courier New"/>
+          <w:color w:val="BCBEC4"/>
+          <w:kern w:val="0"/>
+          <w:sz w:val="18"/>
+          <w:szCs w:val="18"/>
+          <w14:ligatures w14:val="none"/>
+        </w:rPr>
+        <w:t>);</w:t>
+      </w:r>
+      <w:r>
+        <w:rPr>
+          <w:rFonts w:ascii="Courier New" w:eastAsia="Times New Roman" w:hAnsi="Courier New" w:cs="Courier New"/>
+          <w:color w:val="BCBEC4"/>
+          <w:kern w:val="0"/>
+          <w:sz w:val="18"/>
+          <w:szCs w:val="18"/>
+          <w14:ligatures w14:val="none"/>
+        </w:rPr>
+        <w:br/>
+        <w:t>}</w:t>
+      </w:r>
+    </w:p>
+    <w:p/>
+    <w:p/>
     <w:sectPr>
       <w:pgSz w:w="12240" w:h="15840"/>
       <w:pgMar w:top="1440" w:right="1440" w:bottom="1440" w:left="1440" w:header="720" w:footer="720" w:gutter="0"/>
@@ -2008,6 +4302,127 @@
     </w:sectPr>
   </w:body>
 </w:document>
+</file>
+
+<file path=word/numbering.xml><?xml version="1.0" encoding="utf-8"?>
+<w:numbering xmlns:wpc="http://schemas.microsoft.com/office/word/2010/wordprocessingCanvas" xmlns:cx="http://schemas.microsoft.com/office/drawing/2014/chartex" xmlns:cx1="http://schemas.microsoft.com/office/drawing/2015/9/8/chartex" xmlns:cx2="http://schemas.microsoft.com/office/drawing/2015/10/21/chartex" xmlns:cx3="http://schemas.microsoft.com/office/drawing/2016/5/9/chartex" xmlns:cx4="http://schemas.microsoft.com/office/drawing/2016/5/10/chartex" xmlns:cx5="http://schemas.microsoft.com/office/drawing/2016/5/11/chartex" xmlns:cx6="http://schemas.microsoft.com/office/drawing/2016/5/12/chartex" xmlns:cx7="http://schemas.microsoft.com/office/drawing/2016/5/13/chartex" xmlns:cx8="http://schemas.microsoft.com/office/drawing/2016/5/14/chartex" xmlns:mc="http://schemas.openxmlformats.org/markup-compatibility/2006" xmlns:aink="http://schemas.microsoft.com/office/drawing/2016/ink" xmlns:am3d="http://schemas.microsoft.com/office/drawing/2017/model3d" xmlns:o="urn:schemas-microsoft-com:office:office" xmlns:oel="http://schemas.microsoft.com/office/2019/extlst" xmlns:r="http://schemas.openxmlformats.org/officeDocument/2006/relationships" xmlns:m="http://schemas.openxmlformats.org/officeDocument/2006/math" xmlns:v="urn:schemas-microsoft-com:vml" xmlns:wp14="http://schemas.microsoft.com/office/word/2010/wordprocessingDrawing" xmlns:wp="http://schemas.openxmlformats.org/drawingml/2006/wordprocessingDrawing" xmlns:w10="urn:schemas-microsoft-com:office:word" xmlns:w="http://schemas.openxmlformats.org/wordprocessingml/2006/main" xmlns:w14="http://schemas.microsoft.com/office/word/2010/wordml" xmlns:w15="http://schemas.microsoft.com/office/word/2012/wordml" xmlns:w16cex="http://schemas.microsoft.com/office/word/2018/wordml/cex" xmlns:w16cid="http://schemas.microsoft.com/office/word/2016/wordml/cid" xmlns:w16="http://schemas.microsoft.com/office/word/2018/wordml" xmlns:w16du="http://schemas.microsoft.com/office/word/2023/wordml/word16du" xmlns:w16sdtdh="http://schemas.microsoft.com/office/word/2020/wordml/sdtdatahash" xmlns:w16sdtfl="http://schemas.microsoft.com/office/word/2024/wordml/sdtformatlock" xmlns:w16se="http://schemas.microsoft.com/office/word/2015/wordml/symex" xmlns:wpg="http://schemas.microsoft.com/office/word/2010/wordprocessingGroup" xmlns:wpi="http://schemas.microsoft.com/office/word/2010/wordprocessingInk" xmlns:wne="http://schemas.microsoft.com/office/word/2006/wordml" xmlns:wps="http://schemas.microsoft.com/office/word/2010/wordprocessingShape" mc:Ignorable="w14 w15 w16se w16cid w16 w16cex w16sdtdh w16sdtfl w16du wp14">
+  <w:abstractNum w:abstractNumId="0" w15:restartNumberingAfterBreak="0">
+    <w:nsid w:val="2B4B1539"/>
+    <w:multiLevelType w:val="hybridMultilevel"/>
+    <w:tmpl w:val="CB74A386"/>
+    <w:lvl w:ilvl="0" w:tplc="04090001">
+      <w:start w:val="1"/>
+      <w:numFmt w:val="bullet"/>
+      <w:lvlText w:val=""/>
+      <w:lvlJc w:val="left"/>
+      <w:pPr>
+        <w:ind w:left="720" w:hanging="360"/>
+      </w:pPr>
+      <w:rPr>
+        <w:rFonts w:ascii="Symbol" w:hAnsi="Symbol" w:hint="default"/>
+      </w:rPr>
+    </w:lvl>
+    <w:lvl w:ilvl="1" w:tplc="04090003" w:tentative="1">
+      <w:start w:val="1"/>
+      <w:numFmt w:val="bullet"/>
+      <w:lvlText w:val="o"/>
+      <w:lvlJc w:val="left"/>
+      <w:pPr>
+        <w:ind w:left="1440" w:hanging="360"/>
+      </w:pPr>
+      <w:rPr>
+        <w:rFonts w:ascii="Courier New" w:hAnsi="Courier New" w:cs="Courier New" w:hint="default"/>
+      </w:rPr>
+    </w:lvl>
+    <w:lvl w:ilvl="2" w:tplc="04090005" w:tentative="1">
+      <w:start w:val="1"/>
+      <w:numFmt w:val="bullet"/>
+      <w:lvlText w:val=""/>
+      <w:lvlJc w:val="left"/>
+      <w:pPr>
+        <w:ind w:left="2160" w:hanging="360"/>
+      </w:pPr>
+      <w:rPr>
+        <w:rFonts w:ascii="Wingdings" w:hAnsi="Wingdings" w:hint="default"/>
+      </w:rPr>
+    </w:lvl>
+    <w:lvl w:ilvl="3" w:tplc="04090001" w:tentative="1">
+      <w:start w:val="1"/>
+      <w:numFmt w:val="bullet"/>
+      <w:lvlText w:val=""/>
+      <w:lvlJc w:val="left"/>
+      <w:pPr>
+        <w:ind w:left="2880" w:hanging="360"/>
+      </w:pPr>
+      <w:rPr>
+        <w:rFonts w:ascii="Symbol" w:hAnsi="Symbol" w:hint="default"/>
+      </w:rPr>
+    </w:lvl>
+    <w:lvl w:ilvl="4" w:tplc="04090003" w:tentative="1">
+      <w:start w:val="1"/>
+      <w:numFmt w:val="bullet"/>
+      <w:lvlText w:val="o"/>
+      <w:lvlJc w:val="left"/>
+      <w:pPr>
+        <w:ind w:left="3600" w:hanging="360"/>
+      </w:pPr>
+      <w:rPr>
+        <w:rFonts w:ascii="Courier New" w:hAnsi="Courier New" w:cs="Courier New" w:hint="default"/>
+      </w:rPr>
+    </w:lvl>
+    <w:lvl w:ilvl="5" w:tplc="04090005" w:tentative="1">
+      <w:start w:val="1"/>
+      <w:numFmt w:val="bullet"/>
+      <w:lvlText w:val=""/>
+      <w:lvlJc w:val="left"/>
+      <w:pPr>
+        <w:ind w:left="4320" w:hanging="360"/>
+      </w:pPr>
+      <w:rPr>
+        <w:rFonts w:ascii="Wingdings" w:hAnsi="Wingdings" w:hint="default"/>
+      </w:rPr>
+    </w:lvl>
+    <w:lvl w:ilvl="6" w:tplc="04090001" w:tentative="1">
+      <w:start w:val="1"/>
+      <w:numFmt w:val="bullet"/>
+      <w:lvlText w:val=""/>
+      <w:lvlJc w:val="left"/>
+      <w:pPr>
+        <w:ind w:left="5040" w:hanging="360"/>
+      </w:pPr>
+      <w:rPr>
+        <w:rFonts w:ascii="Symbol" w:hAnsi="Symbol" w:hint="default"/>
+      </w:rPr>
+    </w:lvl>
+    <w:lvl w:ilvl="7" w:tplc="04090003" w:tentative="1">
+      <w:start w:val="1"/>
+      <w:numFmt w:val="bullet"/>
+      <w:lvlText w:val="o"/>
+      <w:lvlJc w:val="left"/>
+      <w:pPr>
+        <w:ind w:left="5760" w:hanging="360"/>
+      </w:pPr>
+      <w:rPr>
+        <w:rFonts w:ascii="Courier New" w:hAnsi="Courier New" w:cs="Courier New" w:hint="default"/>
+      </w:rPr>
+    </w:lvl>
+    <w:lvl w:ilvl="8" w:tplc="04090005" w:tentative="1">
+      <w:start w:val="1"/>
+      <w:numFmt w:val="bullet"/>
+      <w:lvlText w:val=""/>
+      <w:lvlJc w:val="left"/>
+      <w:pPr>
+        <w:ind w:left="6480" w:hanging="360"/>
+      </w:pPr>
+      <w:rPr>
+        <w:rFonts w:ascii="Wingdings" w:hAnsi="Wingdings" w:hint="default"/>
+      </w:rPr>
+    </w:lvl>
+  </w:abstractNum>
+  <w:num w:numId="1" w16cid:durableId="892471677">
+    <w:abstractNumId w:val="0"/>
+  </w:num>
+</w:numbering>
 </file>
 
 <file path=word/styles.xml><?xml version="1.0" encoding="utf-8"?>
@@ -2613,7 +5028,6 @@
   <w:style w:type="character" w:default="1" w:styleId="DefaultParagraphFont">
     <w:name w:val="Default Paragraph Font"/>
     <w:uiPriority w:val="1"/>
-    <w:semiHidden/>
     <w:unhideWhenUsed/>
   </w:style>
   <w:style w:type="table" w:default="1" w:styleId="TableNormal">

</xml_diff>